<commit_message>
+ MàJ de la doc + height/width ~ découplage des attributs de configuration
</commit_message>
<xml_diff>
--- a/documentation/Paramètres URL pour configurer le Gantt.docx
+++ b/documentation/Paramètres URL pour configurer le Gantt.docx
@@ -137,29 +137,159 @@
     <w:p>
       <w:pPr>
         <w:rPr>
-          <w:lang w:val="fr-FR"/>
-        </w:rPr>
-      </w:pPr>
+          <w:b/>
+          <w:lang w:val="fr-FR"/>
+        </w:rPr>
+      </w:pPr>
+      <w:proofErr w:type="gramStart"/>
       <w:r>
         <w:rPr>
           <w:u w:val="single"/>
           <w:lang w:val="fr-FR"/>
         </w:rPr>
-        <w:t xml:space="preserve">mask </w:t>
-      </w:r>
-      <w:r>
-        <w:rPr>
-          <w:lang w:val="fr-FR"/>
-        </w:rPr>
-        <w:br/>
-        <w:t>{String Array</w:t>
+        <w:t>data</w:t>
+      </w:r>
+      <w:proofErr w:type="gramEnd"/>
+      <w:r>
+        <w:rPr>
+          <w:u w:val="single"/>
+          <w:lang w:val="fr-FR"/>
+        </w:rPr>
+        <w:t xml:space="preserve"> </w:t>
+      </w:r>
+      <w:r>
+        <w:rPr>
+          <w:lang w:val="fr-FR"/>
+        </w:rPr>
+        <w:br/>
+        <w:t xml:space="preserve">{String} </w:t>
+      </w:r>
+      <w:r>
+        <w:rPr>
+          <w:lang w:val="fr-FR"/>
+        </w:rPr>
+        <w:br/>
+        <w:t>J</w:t>
+      </w:r>
+      <w:r>
+        <w:rPr>
+          <w:lang w:val="fr-FR"/>
+        </w:rPr>
+        <w:t xml:space="preserve">e génère l’url du </w:t>
+      </w:r>
+      <w:r>
+        <w:rPr>
+          <w:lang w:val="fr-FR"/>
+        </w:rPr>
+        <w:t>web service en faisant « </w:t>
+      </w:r>
+      <w:r>
+        <w:rPr>
+          <w:i/>
+          <w:lang w:val="fr-FR"/>
+        </w:rPr>
+        <w:t>&lt;protocole&gt;://&lt;</w:t>
+      </w:r>
+      <w:proofErr w:type="spellStart"/>
+      <w:r>
+        <w:rPr>
+          <w:i/>
+          <w:lang w:val="fr-FR"/>
+        </w:rPr>
+        <w:t>ip</w:t>
+      </w:r>
+      <w:proofErr w:type="spellEnd"/>
+      <w:r>
+        <w:rPr>
+          <w:i/>
+          <w:lang w:val="fr-FR"/>
+        </w:rPr>
+        <w:t xml:space="preserve">&gt; :&lt;port&gt;/&lt;id&gt;/&lt;data </w:t>
+      </w:r>
+      <w:proofErr w:type="spellStart"/>
+      <w:r>
+        <w:rPr>
+          <w:i/>
+          <w:lang w:val="fr-FR"/>
+        </w:rPr>
+        <w:t>ser</w:t>
+      </w:r>
+      <w:proofErr w:type="spellEnd"/>
+      <w:r>
+        <w:rPr>
+          <w:i/>
+          <w:lang w:val="fr-FR"/>
+        </w:rPr>
+        <w:t xml:space="preserve"> terminant par ‘_gestion.ini’&gt; ?&lt;tous les autres paramètres de l’URL&gt;</w:t>
+      </w:r>
+      <w:r>
+        <w:rPr>
+          <w:lang w:val="fr-FR"/>
+        </w:rPr>
+        <w:t> »</w:t>
+      </w:r>
+      <w:r>
+        <w:rPr>
+          <w:lang w:val="fr-FR"/>
+        </w:rPr>
+        <w:t xml:space="preserve">. </w:t>
+      </w:r>
+      <w:r>
+        <w:rPr>
+          <w:lang w:val="fr-FR"/>
+        </w:rPr>
+        <w:br/>
+      </w:r>
+      <w:r>
+        <w:rPr>
+          <w:b/>
+          <w:lang w:val="fr-FR"/>
+        </w:rPr>
+        <w:t>Ne pas inclure le « / » initial. Le point de départ est le dossier racine d’</w:t>
+      </w:r>
+      <w:proofErr w:type="spellStart"/>
+      <w:r>
+        <w:rPr>
+          <w:b/>
+          <w:lang w:val="fr-FR"/>
+        </w:rPr>
+        <w:t>Oris</w:t>
+      </w:r>
+      <w:proofErr w:type="spellEnd"/>
+    </w:p>
+    <w:p>
+      <w:pPr>
+        <w:rPr>
+          <w:b/>
+          <w:lang w:val="fr-FR"/>
+        </w:rPr>
+      </w:pPr>
+      <w:r>
+        <w:rPr>
+          <w:u w:val="single"/>
+          <w:lang w:val="fr-FR"/>
+        </w:rPr>
+        <w:t xml:space="preserve">id </w:t>
+      </w:r>
+      <w:r>
+        <w:rPr>
+          <w:lang w:val="fr-FR"/>
+        </w:rPr>
+        <w:br/>
+        <w:t>{String}</w:t>
+      </w:r>
+      <w:r>
+        <w:rPr>
+          <w:lang w:val="fr-FR"/>
+        </w:rPr>
+        <w:t xml:space="preserve"> </w:t>
       </w:r>
       <w:proofErr w:type="gramStart"/>
       <w:r>
         <w:rPr>
           <w:lang w:val="fr-FR"/>
         </w:rPr>
-        <w:t>}</w:t>
+        <w:t>@Unique</w:t>
       </w:r>
       <w:proofErr w:type="gramEnd"/>
       <w:r>
@@ -170,230 +300,101 @@
       </w:r>
       <w:r>
         <w:rPr>
-          <w:color w:val="5B9BD5" w:themeColor="accent1"/>
-          <w:lang w:val="fr-FR"/>
-        </w:rPr>
-        <w:t>Pas réellement obligatoire</w:t>
-      </w:r>
-      <w:r>
-        <w:rPr>
-          <w:lang w:val="fr-FR"/>
-        </w:rPr>
-        <w:t xml:space="preserve"> </w:t>
-      </w:r>
-      <w:r>
-        <w:rPr>
-          <w:lang w:val="fr-FR"/>
-        </w:rPr>
-        <w:br/>
-        <w:t>Il s’agit des ID des colonnes de la base. Permet de filtrer la base et ne pas la récupérer dans son intégralité.</w:t>
-      </w:r>
-    </w:p>
-    <w:p>
-      <w:pPr>
-        <w:rPr>
-          <w:b/>
-          <w:lang w:val="fr-FR"/>
-        </w:rPr>
-      </w:pPr>
-      <w:proofErr w:type="gramStart"/>
-      <w:r>
-        <w:rPr>
-          <w:u w:val="single"/>
-          <w:lang w:val="fr-FR"/>
-        </w:rPr>
-        <w:t>data</w:t>
-      </w:r>
-      <w:proofErr w:type="gramEnd"/>
-      <w:r>
-        <w:rPr>
-          <w:u w:val="single"/>
-          <w:lang w:val="fr-FR"/>
-        </w:rPr>
-        <w:t xml:space="preserve"> </w:t>
-      </w:r>
-      <w:r>
-        <w:rPr>
-          <w:lang w:val="fr-FR"/>
-        </w:rPr>
-        <w:br/>
-        <w:t xml:space="preserve">{String} </w:t>
-      </w:r>
-      <w:r>
-        <w:rPr>
-          <w:lang w:val="fr-FR"/>
-        </w:rPr>
-        <w:br/>
-        <w:t>J</w:t>
-      </w:r>
-      <w:r>
-        <w:rPr>
-          <w:lang w:val="fr-FR"/>
-        </w:rPr>
-        <w:t xml:space="preserve">e génère l’url du </w:t>
-      </w:r>
-      <w:r>
-        <w:rPr>
-          <w:lang w:val="fr-FR"/>
-        </w:rPr>
-        <w:t>web service en faisant « </w:t>
-      </w:r>
-      <w:r>
+          <w:lang w:val="fr-FR"/>
+        </w:rPr>
+        <w:t>(</w:t>
+      </w:r>
+      <w:r>
+        <w:rPr>
+          <w:lang w:val="fr-FR"/>
+        </w:rPr>
+        <w:t xml:space="preserve">Colonne </w:t>
+      </w:r>
+      <w:r>
+        <w:rPr>
+          <w:lang w:val="fr-FR"/>
+        </w:rPr>
+        <w:t>de la base contenant l’</w:t>
+      </w:r>
+      <w:r>
+        <w:rPr>
+          <w:lang w:val="fr-FR"/>
+        </w:rPr>
+        <w:t xml:space="preserve">) </w:t>
+      </w:r>
+      <w:r>
+        <w:rPr>
+          <w:lang w:val="fr-FR"/>
+        </w:rPr>
+        <w:t>ID de la tâche.</w:t>
+      </w:r>
+      <w:r>
+        <w:rPr>
+          <w:lang w:val="fr-FR"/>
+        </w:rPr>
+        <w:br/>
+      </w:r>
+      <w:r>
+        <w:rPr>
+          <w:b/>
+          <w:lang w:val="fr-FR"/>
+        </w:rPr>
+        <w:t>Doit être unique</w:t>
+      </w:r>
+    </w:p>
+    <w:p>
+      <w:pPr>
         <w:rPr>
           <w:i/>
           <w:lang w:val="fr-FR"/>
         </w:rPr>
-        <w:t>&lt;protocole&gt;://&lt;</w:t>
-      </w:r>
-      <w:proofErr w:type="spellStart"/>
+      </w:pPr>
+      <w:r>
+        <w:rPr>
+          <w:b/>
+          <w:lang w:val="fr-FR"/>
+        </w:rPr>
+        <w:t xml:space="preserve">Doit être l’id </w:t>
+      </w:r>
+      <w:r>
+        <w:rPr>
+          <w:lang w:val="fr-FR"/>
+        </w:rPr>
+        <w:t xml:space="preserve">("&amp;id=id") </w:t>
+      </w:r>
+      <w:r>
+        <w:rPr>
+          <w:b/>
+          <w:lang w:val="fr-FR"/>
+        </w:rPr>
+        <w:t>« automatique » donné par la base pour permettre la création de nouvelles tâches</w:t>
+      </w:r>
+      <w:r>
+        <w:rPr>
+          <w:lang w:val="fr-FR"/>
+        </w:rPr>
+        <w:t xml:space="preserve"> car, pour des raisons de sécurité, il n’est pas possible de définir un ID à la création et, du coup, si une colonne </w:t>
+      </w:r>
       <w:r>
         <w:rPr>
           <w:i/>
           <w:lang w:val="fr-FR"/>
         </w:rPr>
-        <w:t>ip</w:t>
-      </w:r>
-      <w:proofErr w:type="spellEnd"/>
+        <w:t>(au lieu de l’id généré automatiquement par la base) est utilisée, sa valeur sera vide, et la tâche ne sera pas créée visuellement. (</w:t>
+      </w:r>
       <w:r>
         <w:rPr>
           <w:i/>
           <w:lang w:val="fr-FR"/>
         </w:rPr>
-        <w:t xml:space="preserve">&gt; :&lt;port&gt;/&lt;id&gt;/&lt;data </w:t>
-      </w:r>
-      <w:proofErr w:type="spellStart"/>
+        <w:t>Un ID devant être unique, s’il existe des dupliqués, seul la dernière Tâche sera instanciée)</w:t>
+      </w:r>
       <w:r>
         <w:rPr>
           <w:i/>
           <w:lang w:val="fr-FR"/>
         </w:rPr>
-        <w:t>ser</w:t>
-      </w:r>
-      <w:proofErr w:type="spellEnd"/>
-      <w:r>
-        <w:rPr>
-          <w:i/>
-          <w:lang w:val="fr-FR"/>
-        </w:rPr>
-        <w:t xml:space="preserve"> terminant par ‘_gestion.ini’&gt; ?&lt;tous les autres paramètres de l’URL&gt;</w:t>
-      </w:r>
-      <w:r>
-        <w:rPr>
-          <w:lang w:val="fr-FR"/>
-        </w:rPr>
-        <w:t> »</w:t>
-      </w:r>
-      <w:r>
-        <w:rPr>
-          <w:lang w:val="fr-FR"/>
-        </w:rPr>
-        <w:t xml:space="preserve">. </w:t>
-      </w:r>
-      <w:r>
-        <w:rPr>
-          <w:lang w:val="fr-FR"/>
-        </w:rPr>
-        <w:br/>
-      </w:r>
-      <w:r>
-        <w:rPr>
-          <w:b/>
-          <w:lang w:val="fr-FR"/>
-        </w:rPr>
-        <w:t>Ne pas inclure le « / » initial. Le point de départ est le dossier racine d’</w:t>
-      </w:r>
-      <w:proofErr w:type="spellStart"/>
-      <w:r>
-        <w:rPr>
-          <w:b/>
-          <w:lang w:val="fr-FR"/>
-        </w:rPr>
-        <w:t>Oris</w:t>
-      </w:r>
-      <w:proofErr w:type="spellEnd"/>
-    </w:p>
-    <w:p>
-      <w:pPr>
-        <w:rPr>
-          <w:lang w:val="fr-FR"/>
-        </w:rPr>
-      </w:pPr>
-      <w:r>
-        <w:rPr>
-          <w:u w:val="single"/>
-          <w:lang w:val="fr-FR"/>
-        </w:rPr>
-        <w:t xml:space="preserve">id </w:t>
-      </w:r>
-      <w:r>
-        <w:rPr>
-          <w:lang w:val="fr-FR"/>
-        </w:rPr>
-        <w:br/>
-        <w:t>{String}</w:t>
-      </w:r>
-      <w:r>
-        <w:rPr>
-          <w:lang w:val="fr-FR"/>
-        </w:rPr>
-        <w:t xml:space="preserve"> </w:t>
-      </w:r>
-      <w:proofErr w:type="gramStart"/>
-      <w:r>
-        <w:rPr>
-          <w:lang w:val="fr-FR"/>
-        </w:rPr>
-        <w:t>@Unique</w:t>
-      </w:r>
-      <w:proofErr w:type="gramEnd"/>
-      <w:r>
-        <w:rPr>
-          <w:lang w:val="fr-FR"/>
-        </w:rPr>
-        <w:br/>
-      </w:r>
-      <w:r>
-        <w:rPr>
-          <w:lang w:val="fr-FR"/>
-        </w:rPr>
-        <w:t>(</w:t>
-      </w:r>
-      <w:r>
-        <w:rPr>
-          <w:lang w:val="fr-FR"/>
-        </w:rPr>
-        <w:t xml:space="preserve">Colonne </w:t>
-      </w:r>
-      <w:r>
-        <w:rPr>
-          <w:lang w:val="fr-FR"/>
-        </w:rPr>
-        <w:t>de la base contenant l’</w:t>
-      </w:r>
-      <w:r>
-        <w:rPr>
-          <w:lang w:val="fr-FR"/>
-        </w:rPr>
-        <w:t xml:space="preserve">) </w:t>
-      </w:r>
-      <w:r>
-        <w:rPr>
-          <w:lang w:val="fr-FR"/>
-        </w:rPr>
-        <w:t>ID de la tâche.</w:t>
-      </w:r>
-      <w:r>
-        <w:rPr>
-          <w:lang w:val="fr-FR"/>
-        </w:rPr>
-        <w:br/>
-      </w:r>
-      <w:r>
-        <w:rPr>
-          <w:b/>
-          <w:lang w:val="fr-FR"/>
-        </w:rPr>
-        <w:t>Doit être unique</w:t>
+        <w:t>.</w:t>
       </w:r>
     </w:p>
     <w:p>
@@ -522,6 +523,7 @@
       <w:proofErr w:type="gramEnd"/>
       <w:r>
         <w:rPr>
+          <w:strike/>
           <w:lang w:val="fr-FR"/>
         </w:rPr>
         <w:br/>
@@ -529,12 +531,14 @@
       <w:r>
         <w:rPr>
           <w:i/>
+          <w:strike/>
           <w:lang w:val="fr-FR"/>
         </w:rPr>
         <w:t>ou</w:t>
       </w:r>
       <w:r>
         <w:rPr>
+          <w:strike/>
           <w:lang w:val="fr-FR"/>
         </w:rPr>
         <w:t xml:space="preserve"> </w:t>
@@ -542,24 +546,28 @@
       <w:r>
         <w:rPr>
           <w:b/>
+          <w:strike/>
           <w:lang w:val="fr-FR"/>
         </w:rPr>
         <w:t>Format « Short Date » Européen</w:t>
       </w:r>
       <w:r>
         <w:rPr>
+          <w:strike/>
           <w:lang w:val="fr-FR"/>
         </w:rPr>
         <w:t xml:space="preserve"> </w:t>
       </w:r>
       <w:r>
         <w:rPr>
+          <w:strike/>
           <w:lang w:val="fr-FR"/>
         </w:rPr>
         <w:sym w:font="Wingdings" w:char="F0E0"/>
       </w:r>
       <w:r>
         <w:rPr>
+          <w:strike/>
           <w:lang w:val="fr-FR"/>
         </w:rPr>
         <w:t xml:space="preserve"> DD/MM/YYY</w:t>
@@ -568,7 +576,6 @@
     <w:p>
       <w:pPr>
         <w:rPr>
-          <w:b/>
           <w:lang w:val="fr-FR"/>
         </w:rPr>
       </w:pPr>
@@ -586,7 +593,19 @@
           <w:lang w:val="fr-FR"/>
         </w:rPr>
         <w:br/>
-        <w:t>{String}</w:t>
+        <w:t>{</w:t>
+      </w:r>
+      <w:r>
+        <w:rPr>
+          <w:lang w:val="fr-FR"/>
+        </w:rPr>
+        <w:t>Date</w:t>
+      </w:r>
+      <w:r>
+        <w:rPr>
+          <w:lang w:val="fr-FR"/>
+        </w:rPr>
+        <w:t>}</w:t>
       </w:r>
       <w:r>
         <w:rPr>
@@ -703,29 +722,22 @@
       </w:r>
       <w:r>
         <w:rPr>
-          <w:b/>
-          <w:lang w:val="fr-FR"/>
-        </w:rPr>
-        <w:t>Ne</w:t>
-      </w:r>
-      <w:r>
-        <w:rPr>
-          <w:lang w:val="fr-FR"/>
-        </w:rPr>
-        <w:t xml:space="preserve"> </w:t>
-      </w:r>
-      <w:r>
-        <w:rPr>
-          <w:b/>
-          <w:lang w:val="fr-FR"/>
-        </w:rPr>
-        <w:t>pas posséder de valeur</w:t>
-      </w:r>
-      <w:r>
-        <w:rPr>
-          <w:lang w:val="fr-FR"/>
-        </w:rPr>
-        <w:t xml:space="preserve"> si la tâche est une </w:t>
+          <w:lang w:val="fr-FR"/>
+        </w:rPr>
+        <w:t>Si</w:t>
+      </w:r>
+      <w:r>
+        <w:rPr>
+          <w:b/>
+          <w:lang w:val="fr-FR"/>
+        </w:rPr>
+        <w:t xml:space="preserve"> absente</w:t>
+      </w:r>
+      <w:r>
+        <w:rPr>
+          <w:lang w:val="fr-FR"/>
+        </w:rPr>
+        <w:t xml:space="preserve">, la Tâche sera une sera visuellement représentée en tant que </w:t>
       </w:r>
       <w:proofErr w:type="spellStart"/>
       <w:r>
@@ -740,78 +752,7 @@
         <w:rPr>
           <w:lang w:val="fr-FR"/>
         </w:rPr>
-        <w:t xml:space="preserve"> (</w:t>
-      </w:r>
-      <w:proofErr w:type="spellStart"/>
-      <w:r>
-        <w:rPr>
-          <w:i/>
-          <w:lang w:val="fr-FR"/>
-        </w:rPr>
-        <w:t>is-milestone</w:t>
-      </w:r>
-      <w:proofErr w:type="spellEnd"/>
-      <w:r>
-        <w:rPr>
-          <w:lang w:val="fr-FR"/>
-        </w:rPr>
-        <w:t>).</w:t>
-      </w:r>
-      <w:r>
-        <w:rPr>
-          <w:lang w:val="fr-FR"/>
-        </w:rPr>
-        <w:br/>
-      </w:r>
-      <w:r>
-        <w:rPr>
-          <w:b/>
-          <w:lang w:val="fr-FR"/>
-        </w:rPr>
-        <w:t>Ne pas être manquante/invalide</w:t>
-      </w:r>
-      <w:r>
-        <w:rPr>
-          <w:lang w:val="fr-FR"/>
-        </w:rPr>
-        <w:t xml:space="preserve"> si la tâche n’est </w:t>
-      </w:r>
-      <w:r>
-        <w:rPr>
-          <w:b/>
-          <w:lang w:val="fr-FR"/>
-        </w:rPr>
-        <w:t xml:space="preserve">pas une </w:t>
-      </w:r>
-      <w:proofErr w:type="spellStart"/>
-      <w:r>
-        <w:rPr>
-          <w:b/>
-          <w:lang w:val="fr-FR"/>
-        </w:rPr>
-        <w:t>milestone</w:t>
-      </w:r>
-      <w:proofErr w:type="spellEnd"/>
-      <w:r>
-        <w:rPr>
-          <w:lang w:val="fr-FR"/>
-        </w:rPr>
-        <w:t xml:space="preserve"> (</w:t>
-      </w:r>
-      <w:proofErr w:type="spellStart"/>
-      <w:r>
-        <w:rPr>
-          <w:i/>
-          <w:lang w:val="fr-FR"/>
-        </w:rPr>
-        <w:t>is-milestone</w:t>
-      </w:r>
-      <w:proofErr w:type="spellEnd"/>
-      <w:r>
-        <w:rPr>
-          <w:lang w:val="fr-FR"/>
-        </w:rPr>
-        <w:t>).</w:t>
+        <w:t>.</w:t>
       </w:r>
     </w:p>
     <w:p>
@@ -865,7 +806,6 @@
         <w:rPr>
           <w:lang w:val="fr-FR"/>
         </w:rPr>
-        <w:lastRenderedPageBreak/>
         <w:t>Natifs</w:t>
       </w:r>
     </w:p>
@@ -898,6 +838,12 @@
           <w:lang w:val="fr-FR"/>
         </w:rPr>
         <w:br/>
+      </w:r>
+      <w:r>
+        <w:rPr>
+          <w:lang w:val="fr-FR"/>
+        </w:rPr>
+        <w:lastRenderedPageBreak/>
         <w:t>Titre du graphique</w:t>
       </w:r>
       <w:r>
@@ -1136,7 +1082,6 @@
         </w:rPr>
         <w:br/>
       </w:r>
-      <w:bookmarkStart w:id="0" w:name="_GoBack"/>
       <w:r>
         <w:rPr>
           <w:i/>
@@ -1144,7 +1089,6 @@
         </w:rPr>
         <w:t>Cette attribut sera calculé automatiquement en fonction de l’absence ou non d’une date de fin.</w:t>
       </w:r>
-      <w:bookmarkEnd w:id="0"/>
     </w:p>
     <w:p>
       <w:pPr>
@@ -1452,8 +1396,20 @@
         <w:rPr>
           <w:lang w:val="fr-FR"/>
         </w:rPr>
+        <w:t>, idéalement</w:t>
+      </w:r>
+      <w:r>
+        <w:rPr>
+          <w:lang w:val="fr-FR"/>
+        </w:rPr>
         <w:t>.</w:t>
       </w:r>
+      <w:r>
+        <w:rPr>
+          <w:lang w:val="fr-FR"/>
+        </w:rPr>
+        <w:t xml:space="preserve"> Il est cependant possible de saisir une valeur entre 0 et 100 mais attention car 1 sera toujours interprété comme « 100 % ».</w:t>
+      </w:r>
     </w:p>
     <w:p>
       <w:pPr>
@@ -1496,26 +1452,39 @@
         </w:rPr>
         <w:br/>
       </w:r>
+      <w:r>
+        <w:rPr>
+          <w:lang w:val="fr-FR"/>
+        </w:rPr>
+        <w:t>Au choix,</w:t>
+      </w:r>
+      <w:r>
+        <w:rPr>
+          <w:lang w:val="fr-FR"/>
+        </w:rPr>
+        <w:t xml:space="preserve"> un </w:t>
+      </w:r>
+      <w:r>
+        <w:rPr>
+          <w:b/>
+          <w:lang w:val="fr-FR"/>
+        </w:rPr>
+        <w:t xml:space="preserve">code </w:t>
+      </w:r>
       <w:proofErr w:type="spellStart"/>
       <w:r>
         <w:rPr>
-          <w:lang w:val="fr-FR"/>
-        </w:rPr>
-        <w:t>Peut être</w:t>
+          <w:b/>
+          <w:lang w:val="fr-FR"/>
+        </w:rPr>
+        <w:t>rgb</w:t>
       </w:r>
       <w:proofErr w:type="spellEnd"/>
       <w:r>
         <w:rPr>
           <w:lang w:val="fr-FR"/>
         </w:rPr>
-        <w:t xml:space="preserve"> un </w:t>
-      </w:r>
-      <w:r>
-        <w:rPr>
-          <w:b/>
-          <w:lang w:val="fr-FR"/>
-        </w:rPr>
-        <w:t xml:space="preserve">code </w:t>
+        <w:t xml:space="preserve"> ou </w:t>
       </w:r>
       <w:proofErr w:type="spellStart"/>
       <w:r>
@@ -1523,40 +1492,170 @@
           <w:b/>
           <w:lang w:val="fr-FR"/>
         </w:rPr>
-        <w:t>rgb</w:t>
+        <w:t>rgba</w:t>
       </w:r>
       <w:proofErr w:type="spellEnd"/>
       <w:r>
         <w:rPr>
           <w:lang w:val="fr-FR"/>
         </w:rPr>
+        <w:t>,</w:t>
+      </w:r>
+      <w:r>
+        <w:rPr>
+          <w:b/>
+          <w:lang w:val="fr-FR"/>
+        </w:rPr>
+        <w:t xml:space="preserve"> court</w:t>
+      </w:r>
+      <w:r>
+        <w:rPr>
+          <w:b/>
+          <w:lang w:val="fr-FR"/>
+        </w:rPr>
+        <w:t xml:space="preserve"> </w:t>
+      </w:r>
+      <w:r>
+        <w:rPr>
+          <w:lang w:val="fr-FR"/>
+        </w:rPr>
+        <w:t xml:space="preserve">ou </w:t>
+      </w:r>
+      <w:r>
+        <w:rPr>
+          <w:b/>
+          <w:lang w:val="fr-FR"/>
+        </w:rPr>
+        <w:t>long</w:t>
+      </w:r>
+      <w:r>
+        <w:rPr>
+          <w:lang w:val="fr-FR"/>
+        </w:rPr>
+        <w:t xml:space="preserve">, </w:t>
+      </w:r>
+      <w:r>
+        <w:rPr>
+          <w:b/>
+          <w:lang w:val="fr-FR"/>
+        </w:rPr>
+        <w:t>avec</w:t>
+      </w:r>
+      <w:r>
+        <w:rPr>
+          <w:lang w:val="fr-FR"/>
+        </w:rPr>
         <w:t xml:space="preserve"> ou </w:t>
       </w:r>
+      <w:r>
+        <w:rPr>
+          <w:b/>
+          <w:lang w:val="fr-FR"/>
+        </w:rPr>
+        <w:t>sans « # » initial</w:t>
+      </w:r>
+      <w:r>
+        <w:rPr>
+          <w:lang w:val="fr-FR"/>
+        </w:rPr>
+        <w:t>.</w:t>
+      </w:r>
+      <w:r>
+        <w:rPr>
+          <w:lang w:val="fr-FR"/>
+        </w:rPr>
+        <w:br/>
+      </w:r>
+      <w:r>
+        <w:rPr>
+          <w:b/>
+          <w:lang w:val="fr-FR"/>
+        </w:rPr>
+        <w:t>L’absence de valeur valide</w:t>
+      </w:r>
+      <w:r>
+        <w:rPr>
+          <w:lang w:val="fr-FR"/>
+        </w:rPr>
+        <w:t xml:space="preserve"> laissera </w:t>
+      </w:r>
       <w:proofErr w:type="spellStart"/>
       <w:r>
         <w:rPr>
-          <w:b/>
-          <w:lang w:val="fr-FR"/>
-        </w:rPr>
-        <w:t>rgba</w:t>
+          <w:lang w:val="fr-FR"/>
+        </w:rPr>
+        <w:t>HighCharts</w:t>
       </w:r>
       <w:proofErr w:type="spellEnd"/>
       <w:r>
         <w:rPr>
           <w:lang w:val="fr-FR"/>
         </w:rPr>
-        <w:t>,</w:t>
-      </w:r>
-      <w:r>
-        <w:rPr>
-          <w:b/>
-          <w:lang w:val="fr-FR"/>
-        </w:rPr>
-        <w:t xml:space="preserve"> court</w:t>
-      </w:r>
-      <w:r>
-        <w:rPr>
-          <w:b/>
+        <w:t xml:space="preserve"> décider arbitrairement d’une couleur (cycle d’une douzaine de couleur et affectant automatiquement </w:t>
+      </w:r>
+      <w:r>
+        <w:rPr>
+          <w:b/>
+          <w:lang w:val="fr-FR"/>
+        </w:rPr>
+        <w:t>la couleur aux lignes</w:t>
+      </w:r>
+      <w:r>
+        <w:rPr>
+          <w:lang w:val="fr-FR"/>
+        </w:rPr>
+        <w:t xml:space="preserve"> et, par extension, aux tâches sur celle-ci, à moins d’être précisé par l’utilisateur).</w:t>
+      </w:r>
+    </w:p>
+    <w:p>
+      <w:proofErr w:type="gramStart"/>
+      <w:r>
+        <w:rPr>
+          <w:u w:val="single"/>
+        </w:rPr>
+        <w:lastRenderedPageBreak/>
+        <w:t>height</w:t>
+      </w:r>
+      <w:proofErr w:type="gramEnd"/>
+      <w:r>
+        <w:t xml:space="preserve"> et </w:t>
+      </w:r>
+      <w:r>
+        <w:rPr>
+          <w:u w:val="single"/>
+        </w:rPr>
+        <w:t>width</w:t>
+      </w:r>
+      <w:r>
+        <w:rPr>
+          <w:u w:val="single"/>
+        </w:rPr>
+        <w:br/>
+      </w:r>
+      <w:r>
+        <w:t>{Number}</w:t>
+      </w:r>
+    </w:p>
+    <w:p>
+      <w:pPr>
+        <w:rPr>
+          <w:lang w:val="fr-FR"/>
+        </w:rPr>
+      </w:pPr>
+      <w:r>
+        <w:rPr>
+          <w:lang w:val="fr-FR"/>
+        </w:rPr>
+        <w:t xml:space="preserve">Hauteur et largeur du </w:t>
+      </w:r>
+      <w:r>
+        <w:rPr>
+          <w:lang w:val="fr-FR"/>
+        </w:rPr>
+        <w:t>graphique (inclut</w:t>
+      </w:r>
+      <w:r>
+        <w:rPr>
           <w:lang w:val="fr-FR"/>
         </w:rPr>
         <w:t xml:space="preserve"> </w:t>
@@ -1565,15 +1664,105 @@
         <w:rPr>
           <w:lang w:val="fr-FR"/>
         </w:rPr>
-        <w:t xml:space="preserve">ou </w:t>
-      </w:r>
-      <w:r>
-        <w:rPr>
-          <w:b/>
-          <w:lang w:val="fr-FR"/>
-        </w:rPr>
-        <w:t>long</w:t>
-      </w:r>
+        <w:t>le titre et les lignes de l’axe X, "11px" de hauteur, donc le graphique réel ne fait qu’une partie de cette valeur).</w:t>
+      </w:r>
+    </w:p>
+    <w:p>
+      <w:pPr>
+        <w:rPr>
+          <w:b/>
+          <w:lang w:val="fr-FR"/>
+        </w:rPr>
+      </w:pPr>
+      <w:r>
+        <w:rPr>
+          <w:lang w:val="fr-FR"/>
+        </w:rPr>
+        <w:t>P</w:t>
+      </w:r>
+      <w:r>
+        <w:rPr>
+          <w:lang w:val="fr-FR"/>
+        </w:rPr>
+        <w:t xml:space="preserve">réciser ces valeurs </w:t>
+      </w:r>
+      <w:r>
+        <w:rPr>
+          <w:b/>
+          <w:lang w:val="fr-FR"/>
+        </w:rPr>
+        <w:t>désactive la responsivité</w:t>
+      </w:r>
+      <w:r>
+        <w:rPr>
+          <w:b/>
+          <w:lang w:val="fr-FR"/>
+        </w:rPr>
+        <w:t>.</w:t>
+      </w:r>
+      <w:r>
+        <w:rPr>
+          <w:b/>
+          <w:lang w:val="fr-FR"/>
+        </w:rPr>
+        <w:br/>
+      </w:r>
+      <w:r>
+        <w:rPr>
+          <w:lang w:val="fr-FR"/>
+        </w:rPr>
+        <w:t>Mélanger &amp;</w:t>
+      </w:r>
+      <w:proofErr w:type="spellStart"/>
+      <w:r>
+        <w:rPr>
+          <w:lang w:val="fr-FR"/>
+        </w:rPr>
+        <w:t>minwidth</w:t>
+      </w:r>
+      <w:proofErr w:type="spellEnd"/>
+      <w:r>
+        <w:rPr>
+          <w:lang w:val="fr-FR"/>
+        </w:rPr>
+        <w:t xml:space="preserve"> et &amp;</w:t>
+      </w:r>
+      <w:proofErr w:type="spellStart"/>
+      <w:r>
+        <w:rPr>
+          <w:lang w:val="fr-FR"/>
+        </w:rPr>
+        <w:t>width</w:t>
+      </w:r>
+      <w:proofErr w:type="spellEnd"/>
+      <w:r>
+        <w:rPr>
+          <w:lang w:val="fr-FR"/>
+        </w:rPr>
+        <w:t xml:space="preserve"> prendra est déconseillé car illogique. De plus, si &amp;</w:t>
+      </w:r>
+      <w:proofErr w:type="spellStart"/>
+      <w:r>
+        <w:rPr>
+          <w:lang w:val="fr-FR"/>
+        </w:rPr>
+        <w:t>width</w:t>
+      </w:r>
+      <w:proofErr w:type="spellEnd"/>
+      <w:r>
+        <w:rPr>
+          <w:lang w:val="fr-FR"/>
+        </w:rPr>
+        <w:t xml:space="preserve"> &lt; &amp;</w:t>
+      </w:r>
+      <w:proofErr w:type="spellStart"/>
+      <w:r>
+        <w:rPr>
+          <w:lang w:val="fr-FR"/>
+        </w:rPr>
+        <w:t>minwidth</w:t>
+      </w:r>
+      <w:proofErr w:type="spellEnd"/>
       <w:r>
         <w:rPr>
           <w:lang w:val="fr-FR"/>
@@ -1582,23 +1771,436 @@
       </w:r>
       <w:r>
         <w:rPr>
-          <w:b/>
-          <w:lang w:val="fr-FR"/>
-        </w:rPr>
-        <w:t>avec</w:t>
-      </w:r>
-      <w:r>
-        <w:rPr>
-          <w:lang w:val="fr-FR"/>
-        </w:rPr>
-        <w:t xml:space="preserve"> ou </w:t>
-      </w:r>
-      <w:r>
-        <w:rPr>
-          <w:b/>
-          <w:lang w:val="fr-FR"/>
-        </w:rPr>
-        <w:t>sans « # » initial</w:t>
+          <w:lang w:val="fr-FR"/>
+        </w:rPr>
+        <w:t>une bordure apparaitra à la largeur précisée par &amp;</w:t>
+      </w:r>
+      <w:proofErr w:type="spellStart"/>
+      <w:r>
+        <w:rPr>
+          <w:lang w:val="fr-FR"/>
+        </w:rPr>
+        <w:t>width</w:t>
+      </w:r>
+      <w:proofErr w:type="spellEnd"/>
+      <w:r>
+        <w:rPr>
+          <w:lang w:val="fr-FR"/>
+        </w:rPr>
+        <w:t xml:space="preserve"> et le graphique « passera derrière ».</w:t>
+      </w:r>
+      <w:bookmarkStart w:id="0" w:name="_GoBack"/>
+      <w:bookmarkEnd w:id="0"/>
+    </w:p>
+    <w:p>
+      <w:pPr>
+        <w:rPr>
+          <w:u w:val="single"/>
+          <w:lang w:val="fr-FR"/>
+        </w:rPr>
+      </w:pPr>
+    </w:p>
+    <w:p>
+      <w:pPr>
+        <w:pStyle w:val="Titre4"/>
+      </w:pPr>
+      <w:r>
+        <w:t xml:space="preserve">Champs </w:t>
+      </w:r>
+      <w:proofErr w:type="spellStart"/>
+      <w:r>
+        <w:t>customisés</w:t>
+      </w:r>
+      <w:proofErr w:type="spellEnd"/>
+      <w:r>
+        <w:t xml:space="preserve"> </w:t>
+      </w:r>
+    </w:p>
+    <w:p>
+      <w:pPr>
+        <w:rPr>
+          <w:lang w:val="fr-FR"/>
+        </w:rPr>
+      </w:pPr>
+      <w:r>
+        <w:rPr>
+          <w:lang w:val="fr-FR"/>
+        </w:rPr>
+        <w:t xml:space="preserve">Il est possible de rajouter des champs customisés au formulaire de création/édition de Tâche. Pour cela, il faut préciser les ID des colonnes de la base contenant la valeur, séparés par des </w:t>
+      </w:r>
+      <w:r>
+        <w:rPr>
+          <w:b/>
+          <w:lang w:val="fr-FR"/>
+        </w:rPr>
+        <w:t>points virgules</w:t>
+      </w:r>
+      <w:r>
+        <w:rPr>
+          <w:lang w:val="fr-FR"/>
+        </w:rPr>
+        <w:t xml:space="preserve"> (« ; », par exemple : « &amp;inputs-id=</w:t>
+      </w:r>
+      <w:r>
+        <w:rPr>
+          <w:b/>
+          <w:lang w:val="fr-FR"/>
+        </w:rPr>
+        <w:t>&lt;id&gt;</w:t>
+      </w:r>
+      <w:r>
+        <w:rPr>
+          <w:lang w:val="fr-FR"/>
+        </w:rPr>
+        <w:t>;</w:t>
+      </w:r>
+      <w:r>
+        <w:rPr>
+          <w:b/>
+          <w:lang w:val="fr-FR"/>
+        </w:rPr>
+        <w:t>&lt;id&gt;</w:t>
+      </w:r>
+      <w:r>
+        <w:rPr>
+          <w:lang w:val="fr-FR"/>
+        </w:rPr>
+        <w:t>;… »)</w:t>
+      </w:r>
+      <w:r>
+        <w:rPr>
+          <w:lang w:val="fr-FR"/>
+        </w:rPr>
+        <w:t xml:space="preserve"> </w:t>
+      </w:r>
+      <w:proofErr w:type="gramStart"/>
+      <w:r>
+        <w:rPr>
+          <w:lang w:val="fr-FR"/>
+        </w:rPr>
+        <w:t>et</w:t>
+      </w:r>
+      <w:proofErr w:type="gramEnd"/>
+      <w:r>
+        <w:rPr>
+          <w:lang w:val="fr-FR"/>
+        </w:rPr>
+        <w:t>, avec le même format, les labels des champs à créer.</w:t>
+      </w:r>
+    </w:p>
+    <w:p>
+      <w:pPr>
+        <w:rPr>
+          <w:lang w:val="fr-FR"/>
+        </w:rPr>
+      </w:pPr>
+      <w:r>
+        <w:rPr>
+          <w:lang w:val="fr-FR"/>
+        </w:rPr>
+        <w:t xml:space="preserve">L’association label/valeur sera visible dans la bulle d’info, lors de survol de Tâche, </w:t>
+      </w:r>
+      <w:r>
+        <w:rPr>
+          <w:lang w:val="fr-FR"/>
+        </w:rPr>
+        <w:t>sous la forme « </w:t>
+      </w:r>
+      <w:r>
+        <w:rPr>
+          <w:b/>
+          <w:lang w:val="fr-FR"/>
+        </w:rPr>
+        <w:t>&lt;label&gt; </w:t>
+      </w:r>
+      <w:r>
+        <w:rPr>
+          <w:lang w:val="fr-FR"/>
+        </w:rPr>
+        <w:t xml:space="preserve">: </w:t>
+      </w:r>
+      <w:r>
+        <w:rPr>
+          <w:b/>
+          <w:lang w:val="fr-FR"/>
+        </w:rPr>
+        <w:t>&lt;valeur de la BD&gt;</w:t>
+      </w:r>
+      <w:r>
+        <w:rPr>
+          <w:lang w:val="fr-FR"/>
+        </w:rPr>
+        <w:t> ».</w:t>
+      </w:r>
+    </w:p>
+    <w:p>
+      <w:pPr>
+        <w:rPr>
+          <w:lang w:val="fr-FR"/>
+        </w:rPr>
+      </w:pPr>
+      <w:r>
+        <w:rPr>
+          <w:color w:val="FF0000"/>
+          <w:lang w:val="fr-FR"/>
+        </w:rPr>
+        <w:t xml:space="preserve">&amp;inputs-id et &amp;inputs-label doivent être </w:t>
+      </w:r>
+      <w:r>
+        <w:rPr>
+          <w:b/>
+          <w:color w:val="FF0000"/>
+          <w:lang w:val="fr-FR"/>
+        </w:rPr>
+        <w:t>présents en même temps pour activer la fonctionnalité</w:t>
+      </w:r>
+    </w:p>
+    <w:p>
+      <w:pPr>
+        <w:rPr>
+          <w:lang w:val="fr-FR"/>
+        </w:rPr>
+      </w:pPr>
+      <w:r>
+        <w:rPr>
+          <w:u w:val="single"/>
+          <w:lang w:val="fr-FR"/>
+        </w:rPr>
+        <w:t>inputs-id</w:t>
+      </w:r>
+    </w:p>
+    <w:p>
+      <w:pPr>
+        <w:rPr>
+          <w:lang w:val="fr-FR"/>
+        </w:rPr>
+      </w:pPr>
+      <w:r>
+        <w:rPr>
+          <w:lang w:val="fr-FR"/>
+        </w:rPr>
+        <w:t>{</w:t>
+      </w:r>
+      <w:proofErr w:type="spellStart"/>
+      <w:r>
+        <w:rPr>
+          <w:lang w:val="fr-FR"/>
+        </w:rPr>
+        <w:t>Array</w:t>
+      </w:r>
+      <w:proofErr w:type="spellEnd"/>
+      <w:r>
+        <w:rPr>
+          <w:lang w:val="fr-FR"/>
+        </w:rPr>
+        <w:t xml:space="preserve"> d’ID, String} </w:t>
+      </w:r>
+    </w:p>
+    <w:p>
+      <w:pPr>
+        <w:rPr>
+          <w:lang w:val="fr-FR"/>
+        </w:rPr>
+      </w:pPr>
+      <w:r>
+        <w:rPr>
+          <w:lang w:val="fr-FR"/>
+        </w:rPr>
+        <w:t xml:space="preserve">Si une valeur est </w:t>
+      </w:r>
+      <w:r>
+        <w:rPr>
+          <w:b/>
+          <w:lang w:val="fr-FR"/>
+        </w:rPr>
+        <w:t>vide</w:t>
+      </w:r>
+      <w:r>
+        <w:rPr>
+          <w:lang w:val="fr-FR"/>
+        </w:rPr>
+        <w:t>, ou</w:t>
+      </w:r>
+      <w:r>
+        <w:rPr>
+          <w:lang w:val="fr-FR"/>
+        </w:rPr>
+        <w:t xml:space="preserve"> </w:t>
+      </w:r>
+      <w:r>
+        <w:rPr>
+          <w:b/>
+          <w:lang w:val="fr-FR"/>
+        </w:rPr>
+        <w:t>n’existe</w:t>
+      </w:r>
+      <w:r>
+        <w:rPr>
+          <w:lang w:val="fr-FR"/>
+        </w:rPr>
+        <w:t xml:space="preserve"> </w:t>
+      </w:r>
+      <w:r>
+        <w:rPr>
+          <w:b/>
+          <w:lang w:val="fr-FR"/>
+        </w:rPr>
+        <w:t>pas</w:t>
+      </w:r>
+      <w:r>
+        <w:rPr>
+          <w:lang w:val="fr-FR"/>
+        </w:rPr>
+        <w:t xml:space="preserve"> dans la base</w:t>
+      </w:r>
+      <w:r>
+        <w:rPr>
+          <w:lang w:val="fr-FR"/>
+        </w:rPr>
+        <w:t xml:space="preserve"> (ne correspond à aucune colonne)</w:t>
+      </w:r>
+      <w:r>
+        <w:rPr>
+          <w:lang w:val="fr-FR"/>
+        </w:rPr>
+        <w:t xml:space="preserve">, </w:t>
+      </w:r>
+      <w:r>
+        <w:rPr>
+          <w:lang w:val="fr-FR"/>
+        </w:rPr>
+        <w:t>c</w:t>
+      </w:r>
+      <w:r>
+        <w:rPr>
+          <w:lang w:val="fr-FR"/>
+        </w:rPr>
+        <w:t>e champ du formulaire ne sera pas créé</w:t>
+      </w:r>
+    </w:p>
+    <w:p>
+      <w:pPr>
+        <w:rPr>
+          <w:lang w:val="fr-FR"/>
+        </w:rPr>
+      </w:pPr>
+      <w:r>
+        <w:rPr>
+          <w:u w:val="single"/>
+          <w:lang w:val="fr-FR"/>
+        </w:rPr>
+        <w:t>inputs-label</w:t>
+      </w:r>
+    </w:p>
+    <w:p>
+      <w:pPr>
+        <w:rPr>
+          <w:lang w:val="fr-FR"/>
+        </w:rPr>
+      </w:pPr>
+      <w:r>
+        <w:rPr>
+          <w:lang w:val="fr-FR"/>
+        </w:rPr>
+        <w:t>{</w:t>
+      </w:r>
+      <w:proofErr w:type="spellStart"/>
+      <w:r>
+        <w:rPr>
+          <w:lang w:val="fr-FR"/>
+        </w:rPr>
+        <w:t>Array</w:t>
+      </w:r>
+      <w:proofErr w:type="spellEnd"/>
+      <w:r>
+        <w:rPr>
+          <w:lang w:val="fr-FR"/>
+        </w:rPr>
+        <w:t xml:space="preserve"> d</w:t>
+      </w:r>
+      <w:r>
+        <w:rPr>
+          <w:lang w:val="fr-FR"/>
+        </w:rPr>
+        <w:t>e</w:t>
+      </w:r>
+      <w:r>
+        <w:rPr>
+          <w:lang w:val="fr-FR"/>
+        </w:rPr>
+        <w:t xml:space="preserve"> String} </w:t>
+      </w:r>
+    </w:p>
+    <w:p>
+      <w:pPr>
+        <w:rPr>
+          <w:lang w:val="fr-FR"/>
+        </w:rPr>
+      </w:pPr>
+      <w:r>
+        <w:rPr>
+          <w:lang w:val="fr-FR"/>
+        </w:rPr>
+        <w:t xml:space="preserve">Précise les labels des champs du formulaire sont précisés. </w:t>
+      </w:r>
+    </w:p>
+    <w:p>
+      <w:pPr>
+        <w:rPr>
+          <w:lang w:val="fr-FR"/>
+        </w:rPr>
+      </w:pPr>
+      <w:r>
+        <w:rPr>
+          <w:lang w:val="fr-FR"/>
+        </w:rPr>
+        <w:t xml:space="preserve">Même </w:t>
+      </w:r>
+      <w:r>
+        <w:rPr>
+          <w:b/>
+          <w:lang w:val="fr-FR"/>
+        </w:rPr>
+        <w:t>format</w:t>
+      </w:r>
+      <w:r>
+        <w:rPr>
+          <w:lang w:val="fr-FR"/>
+        </w:rPr>
+        <w:t xml:space="preserve"> que pour &amp;inputs-id.</w:t>
+      </w:r>
+    </w:p>
+    <w:p>
+      <w:pPr>
+        <w:rPr>
+          <w:lang w:val="fr-FR"/>
+        </w:rPr>
+      </w:pPr>
+      <w:r>
+        <w:rPr>
+          <w:lang w:val="fr-FR"/>
+        </w:rPr>
+        <w:t xml:space="preserve">Les valeurs </w:t>
+      </w:r>
+      <w:r>
+        <w:rPr>
+          <w:b/>
+          <w:lang w:val="fr-FR"/>
+        </w:rPr>
+        <w:t>vides</w:t>
+      </w:r>
+      <w:r>
+        <w:rPr>
+          <w:lang w:val="fr-FR"/>
+        </w:rPr>
+        <w:t xml:space="preserve"> sont </w:t>
+      </w:r>
+      <w:r>
+        <w:rPr>
+          <w:b/>
+          <w:lang w:val="fr-FR"/>
+        </w:rPr>
+        <w:t>autorisées</w:t>
       </w:r>
       <w:r>
         <w:rPr>
@@ -1606,24 +2208,58 @@
         </w:rPr>
         <w:t>.</w:t>
       </w:r>
-      <w:r>
-        <w:rPr>
-          <w:lang w:val="fr-FR"/>
-        </w:rPr>
-        <w:br/>
-      </w:r>
-      <w:r>
-        <w:rPr>
-          <w:b/>
-          <w:lang w:val="fr-FR"/>
-        </w:rPr>
-        <w:t>L’absence de valeur valide</w:t>
-      </w:r>
-      <w:r>
-        <w:rPr>
-          <w:lang w:val="fr-FR"/>
-        </w:rPr>
-        <w:t xml:space="preserve"> laissera </w:t>
+    </w:p>
+    <w:p>
+      <w:pPr>
+        <w:rPr>
+          <w:lang w:val="fr-FR"/>
+        </w:rPr>
+      </w:pPr>
+    </w:p>
+    <w:p>
+      <w:pPr>
+        <w:pStyle w:val="Titre4"/>
+        <w:rPr>
+          <w:lang w:val="fr-FR"/>
+        </w:rPr>
+      </w:pPr>
+      <w:r>
+        <w:rPr>
+          <w:lang w:val="fr-FR"/>
+        </w:rPr>
+        <w:t>Bonus</w:t>
+      </w:r>
+      <w:r>
+        <w:rPr>
+          <w:lang w:val="fr-FR"/>
+        </w:rPr>
+        <w:t xml:space="preserve"> (</w:t>
+      </w:r>
+      <w:r>
+        <w:rPr>
+          <w:color w:val="FF0000"/>
+          <w:lang w:val="fr-FR"/>
+        </w:rPr>
+        <w:t>TODO</w:t>
+      </w:r>
+      <w:r>
+        <w:rPr>
+          <w:lang w:val="fr-FR"/>
+        </w:rPr>
+        <w:t>)</w:t>
+      </w:r>
+    </w:p>
+    <w:p>
+      <w:pPr>
+        <w:rPr>
+          <w:lang w:val="fr-FR"/>
+        </w:rPr>
+      </w:pPr>
+      <w:r>
+        <w:rPr>
+          <w:lang w:val="fr-FR"/>
+        </w:rPr>
+        <w:t xml:space="preserve">En tant que paramètres bonus, ils n’existent pas par défaut / ne sont pas traités par </w:t>
       </w:r>
       <w:proofErr w:type="spellStart"/>
       <w:r>
@@ -1637,138 +2273,93 @@
         <w:rPr>
           <w:lang w:val="fr-FR"/>
         </w:rPr>
-        <w:t xml:space="preserve"> décider arbitrairement d’une couleur (cycle d’une douzaine de couleur et affectant automatiquement </w:t>
-      </w:r>
-      <w:r>
-        <w:rPr>
-          <w:b/>
-          <w:lang w:val="fr-FR"/>
-        </w:rPr>
-        <w:t>la couleur aux lignes</w:t>
-      </w:r>
-      <w:r>
-        <w:rPr>
-          <w:lang w:val="fr-FR"/>
-        </w:rPr>
-        <w:t xml:space="preserve"> et, par extension, aux tâches </w:t>
-      </w:r>
-      <w:r>
-        <w:rPr>
-          <w:lang w:val="fr-FR"/>
-        </w:rPr>
-        <w:lastRenderedPageBreak/>
-        <w:t>sur celle-ci, à moins d’être précisé par l’utilisateur).</w:t>
-      </w:r>
-      <w:r>
-        <w:rPr>
-          <w:lang w:val="fr-FR"/>
-        </w:rPr>
-        <w:br/>
-      </w:r>
-    </w:p>
-    <w:p>
-      <w:pPr>
-        <w:pStyle w:val="Titre4"/>
-        <w:rPr>
-          <w:lang w:val="fr-FR"/>
-        </w:rPr>
-      </w:pPr>
-      <w:r>
-        <w:rPr>
-          <w:lang w:val="fr-FR"/>
-        </w:rPr>
-        <w:t>Bonus</w:t>
-      </w:r>
-    </w:p>
-    <w:p>
-      <w:pPr>
-        <w:rPr>
-          <w:lang w:val="fr-FR"/>
-        </w:rPr>
-      </w:pPr>
-      <w:r>
-        <w:rPr>
-          <w:lang w:val="fr-FR"/>
-        </w:rPr>
-        <w:t xml:space="preserve">En tant que paramètres bonus, ils n’existent pas par défaut / ne sont pas traités par </w:t>
+        <w:t xml:space="preserve"> mais sont accessibles par l’attribut « </w:t>
       </w:r>
       <w:proofErr w:type="spellStart"/>
       <w:r>
         <w:rPr>
           <w:lang w:val="fr-FR"/>
         </w:rPr>
-        <w:t>HighCharts</w:t>
+        <w:t>userOptions</w:t>
       </w:r>
       <w:proofErr w:type="spellEnd"/>
       <w:r>
         <w:rPr>
           <w:lang w:val="fr-FR"/>
         </w:rPr>
-        <w:t xml:space="preserve"> mais sont accessibles par l’attribut « </w:t>
+        <w:t> » d’un Point/tâche. Libre à nous de les implémenter.</w:t>
+      </w:r>
+    </w:p>
+    <w:p>
+      <w:pPr>
+        <w:rPr>
+          <w:strike/>
+          <w:lang w:val="fr-FR"/>
+        </w:rPr>
+      </w:pPr>
+      <w:proofErr w:type="gramStart"/>
+      <w:r>
+        <w:rPr>
+          <w:strike/>
+          <w:u w:val="single"/>
+          <w:lang w:val="fr-FR"/>
+        </w:rPr>
+        <w:t>owner</w:t>
+      </w:r>
+      <w:proofErr w:type="gramEnd"/>
+      <w:r>
+        <w:rPr>
+          <w:strike/>
+          <w:lang w:val="fr-FR"/>
+        </w:rPr>
+        <w:br/>
+        <w:t>{String}</w:t>
+      </w:r>
+      <w:r>
+        <w:rPr>
+          <w:strike/>
+          <w:lang w:val="fr-FR"/>
+        </w:rPr>
+        <w:br/>
+        <w:t xml:space="preserve">Informations que l’on peut décider d’afficher dans le </w:t>
       </w:r>
       <w:proofErr w:type="spellStart"/>
       <w:r>
         <w:rPr>
-          <w:lang w:val="fr-FR"/>
-        </w:rPr>
-        <w:t>userOptions</w:t>
+          <w:strike/>
+          <w:lang w:val="fr-FR"/>
+        </w:rPr>
+        <w:t>tooltip</w:t>
       </w:r>
       <w:proofErr w:type="spellEnd"/>
       <w:r>
         <w:rPr>
-          <w:lang w:val="fr-FR"/>
-        </w:rPr>
-        <w:t> » d’un Point/tâche. Libre à nous de les implémenter.</w:t>
-      </w:r>
-    </w:p>
-    <w:p>
-      <w:pPr>
-        <w:rPr>
-          <w:lang w:val="fr-FR"/>
-        </w:rPr>
-      </w:pPr>
-      <w:proofErr w:type="gramStart"/>
-      <w:r>
-        <w:rPr>
-          <w:u w:val="single"/>
-          <w:lang w:val="fr-FR"/>
-        </w:rPr>
-        <w:t>owner</w:t>
-      </w:r>
-      <w:proofErr w:type="gramEnd"/>
-      <w:r>
-        <w:rPr>
-          <w:lang w:val="fr-FR"/>
-        </w:rPr>
-        <w:br/>
-        <w:t>{String}</w:t>
-      </w:r>
-      <w:r>
-        <w:rPr>
-          <w:lang w:val="fr-FR"/>
-        </w:rPr>
-        <w:br/>
-        <w:t xml:space="preserve">Informations que l’on peut décider d’afficher dans le </w:t>
-      </w:r>
-      <w:proofErr w:type="spellStart"/>
-      <w:r>
-        <w:rPr>
-          <w:lang w:val="fr-FR"/>
-        </w:rPr>
-        <w:t>tooltip</w:t>
-      </w:r>
-      <w:proofErr w:type="spellEnd"/>
-      <w:r>
-        <w:rPr>
+          <w:strike/>
           <w:lang w:val="fr-FR"/>
         </w:rPr>
         <w:t xml:space="preserve"> (bulle de survol</w:t>
       </w:r>
       <w:r>
         <w:rPr>
+          <w:strike/>
           <w:lang w:val="fr-FR"/>
         </w:rPr>
         <w:t>).</w:t>
+      </w:r>
+    </w:p>
+    <w:p>
+      <w:pPr>
+        <w:rPr>
+          <w:i/>
+          <w:lang w:val="fr-FR"/>
+        </w:rPr>
+      </w:pPr>
+      <w:r>
+        <w:rPr>
+          <w:i/>
+          <w:lang w:val="fr-FR"/>
+        </w:rPr>
+        <w:t>Remplacé par &amp;inputs-id et &amp;inputs-label.</w:t>
       </w:r>
     </w:p>
     <w:p>
@@ -1784,6 +2375,7 @@
           <w:u w:val="single"/>
           <w:lang w:val="fr-FR"/>
         </w:rPr>
+        <w:lastRenderedPageBreak/>
         <w:t>icon</w:t>
       </w:r>
       <w:proofErr w:type="spellEnd"/>
@@ -1802,6 +2394,13 @@
         <w:br/>
         <w:t>Une petite icone que l’on souhaiterait afficher à côté de/sur la tâche</w:t>
       </w:r>
+    </w:p>
+    <w:p>
+      <w:pPr>
+        <w:rPr>
+          <w:lang w:val="fr-FR"/>
+        </w:rPr>
+      </w:pPr>
     </w:p>
     <w:sectPr>
       <w:pgSz w:w="12240" w:h="15840"/>
@@ -2830,7 +3429,7 @@
 </file>
 
 <file path=customXml/itemProps1.xml><?xml version="1.0" encoding="utf-8"?>
-<ds:datastoreItem xmlns:ds="http://schemas.openxmlformats.org/officeDocument/2006/customXml" ds:itemID="{22E0D500-C653-4B7A-A066-CF5FA6BE6838}">
+<ds:datastoreItem xmlns:ds="http://schemas.openxmlformats.org/officeDocument/2006/customXml" ds:itemID="{4638CB58-BC57-4B08-AA32-16189960C2EC}">
   <ds:schemaRefs>
     <ds:schemaRef ds:uri="http://schemas.openxmlformats.org/officeDocument/2006/bibliography"/>
   </ds:schemaRefs>

</xml_diff>

<commit_message>
Fix fichier Draggable + Doc.pdf à jour
</commit_message>
<xml_diff>
--- a/documentation/Paramètres URL pour configurer le Gantt.docx
+++ b/documentation/Paramètres URL pour configurer le Gantt.docx
@@ -141,12 +141,21 @@
           <w:lang w:val="fr-FR"/>
         </w:rPr>
       </w:pPr>
+      <w:proofErr w:type="gramStart"/>
       <w:r>
         <w:rPr>
           <w:u w:val="single"/>
           <w:lang w:val="fr-FR"/>
         </w:rPr>
-        <w:t xml:space="preserve">data </w:t>
+        <w:t>data</w:t>
+      </w:r>
+      <w:proofErr w:type="gramEnd"/>
+      <w:r>
+        <w:rPr>
+          <w:u w:val="single"/>
+          <w:lang w:val="fr-FR"/>
+        </w:rPr>
+        <w:t xml:space="preserve"> </w:t>
       </w:r>
       <w:r>
         <w:rPr>
@@ -179,7 +188,39 @@
           <w:i/>
           <w:lang w:val="fr-FR"/>
         </w:rPr>
-        <w:t>&lt;protocole&gt;://&lt;ip&gt; :&lt;port&gt;/&lt;id&gt;/&lt;data ser terminant par ‘_gestion.ini’&gt; ?&lt;tous les autres paramètres de l’URL&gt;</w:t>
+        <w:t>&lt;protocole&gt;://&lt;</w:t>
+      </w:r>
+      <w:proofErr w:type="spellStart"/>
+      <w:r>
+        <w:rPr>
+          <w:i/>
+          <w:lang w:val="fr-FR"/>
+        </w:rPr>
+        <w:t>ip</w:t>
+      </w:r>
+      <w:proofErr w:type="spellEnd"/>
+      <w:r>
+        <w:rPr>
+          <w:i/>
+          <w:lang w:val="fr-FR"/>
+        </w:rPr>
+        <w:t xml:space="preserve">&gt; :&lt;port&gt;/&lt;id&gt;/&lt;data </w:t>
+      </w:r>
+      <w:proofErr w:type="spellStart"/>
+      <w:r>
+        <w:rPr>
+          <w:i/>
+          <w:lang w:val="fr-FR"/>
+        </w:rPr>
+        <w:t>ser</w:t>
+      </w:r>
+      <w:proofErr w:type="spellEnd"/>
+      <w:r>
+        <w:rPr>
+          <w:i/>
+          <w:lang w:val="fr-FR"/>
+        </w:rPr>
+        <w:t xml:space="preserve"> terminant par ‘_gestion.ini’&gt; ?&lt;tous les autres paramètres de l’URL&gt;</w:t>
       </w:r>
       <w:r>
         <w:rPr>
@@ -204,22 +245,40 @@
           <w:b/>
           <w:lang w:val="fr-FR"/>
         </w:rPr>
-        <w:t>Ne pas inclure le « / » initial. Le point de départ est le dossier racine d’Oris</w:t>
-      </w:r>
-    </w:p>
-    <w:p>
-      <w:pPr>
-        <w:rPr>
-          <w:b/>
-          <w:lang w:val="fr-FR"/>
-        </w:rPr>
-      </w:pPr>
+        <w:t>Ne pas inclure le « / » initial. Le point de départ est le dossier racine d’</w:t>
+      </w:r>
+      <w:proofErr w:type="spellStart"/>
+      <w:r>
+        <w:rPr>
+          <w:b/>
+          <w:lang w:val="fr-FR"/>
+        </w:rPr>
+        <w:t>Oris</w:t>
+      </w:r>
+      <w:proofErr w:type="spellEnd"/>
+    </w:p>
+    <w:p>
+      <w:pPr>
+        <w:rPr>
+          <w:b/>
+          <w:lang w:val="fr-FR"/>
+        </w:rPr>
+      </w:pPr>
+      <w:proofErr w:type="gramStart"/>
       <w:r>
         <w:rPr>
           <w:u w:val="single"/>
           <w:lang w:val="fr-FR"/>
         </w:rPr>
-        <w:t xml:space="preserve">id </w:t>
+        <w:t>id</w:t>
+      </w:r>
+      <w:proofErr w:type="gramEnd"/>
+      <w:r>
+        <w:rPr>
+          <w:u w:val="single"/>
+          <w:lang w:val="fr-FR"/>
+        </w:rPr>
+        <w:t xml:space="preserve"> </w:t>
       </w:r>
       <w:r>
         <w:rPr>
@@ -296,7 +355,23 @@
           <w:b/>
           <w:lang w:val="fr-FR"/>
         </w:rPr>
-        <w:t xml:space="preserve">Doit être l’id </w:t>
+        <w:t xml:space="preserve">Doit être </w:t>
+      </w:r>
+      <w:proofErr w:type="spellStart"/>
+      <w:r>
+        <w:rPr>
+          <w:b/>
+          <w:lang w:val="fr-FR"/>
+        </w:rPr>
+        <w:t>l’id</w:t>
+      </w:r>
+      <w:proofErr w:type="spellEnd"/>
+      <w:r>
+        <w:rPr>
+          <w:b/>
+          <w:lang w:val="fr-FR"/>
+        </w:rPr>
+        <w:t xml:space="preserve"> </w:t>
       </w:r>
       <w:r>
         <w:rPr>
@@ -322,13 +397,29 @@
           <w:i/>
           <w:lang w:val="fr-FR"/>
         </w:rPr>
-        <w:t>(au lieu de l’id généré automatiquement par la base) est utilisée, sa valeur sera vide, et la tâche ne sera pas créée visuellement. (</w:t>
-      </w:r>
+        <w:t xml:space="preserve">(au lieu de </w:t>
+      </w:r>
+      <w:proofErr w:type="spellStart"/>
       <w:r>
         <w:rPr>
           <w:i/>
           <w:lang w:val="fr-FR"/>
         </w:rPr>
+        <w:t>l’id</w:t>
+      </w:r>
+      <w:proofErr w:type="spellEnd"/>
+      <w:r>
+        <w:rPr>
+          <w:i/>
+          <w:lang w:val="fr-FR"/>
+        </w:rPr>
+        <w:t xml:space="preserve"> généré automatiquement par la base) est utilisée, sa valeur sera vide, et la tâche ne sera pas créée visuellement. (</w:t>
+      </w:r>
+      <w:r>
+        <w:rPr>
+          <w:i/>
+          <w:lang w:val="fr-FR"/>
+        </w:rPr>
         <w:t>Un ID devant être unique, s’il existe des dupliqués, seul la dernière Tâche sera instanciée)</w:t>
       </w:r>
       <w:r>
@@ -345,6 +436,7 @@
           <w:lang w:val="fr-FR"/>
         </w:rPr>
       </w:pPr>
+      <w:proofErr w:type="gramStart"/>
       <w:r>
         <w:rPr>
           <w:u w:val="single"/>
@@ -352,6 +444,7 @@
         </w:rPr>
         <w:t>start</w:t>
       </w:r>
+      <w:proofErr w:type="gramEnd"/>
       <w:r>
         <w:rPr>
           <w:lang w:val="fr-FR"/>
@@ -458,17 +551,16 @@
         </w:rPr>
         <w:br/>
       </w:r>
+      <w:bookmarkStart w:id="0" w:name="_GoBack"/>
       <w:r>
         <w:rPr>
           <w:i/>
-          <w:strike/>
           <w:lang w:val="fr-FR"/>
         </w:rPr>
         <w:t>ou</w:t>
       </w:r>
       <w:r>
         <w:rPr>
-          <w:strike/>
           <w:lang w:val="fr-FR"/>
         </w:rPr>
         <w:t xml:space="preserve"> </w:t>
@@ -476,39 +568,37 @@
       <w:r>
         <w:rPr>
           <w:b/>
-          <w:strike/>
           <w:lang w:val="fr-FR"/>
         </w:rPr>
         <w:t>Format « Short Date » Européen</w:t>
       </w:r>
       <w:r>
         <w:rPr>
-          <w:strike/>
           <w:lang w:val="fr-FR"/>
         </w:rPr>
         <w:t xml:space="preserve"> </w:t>
       </w:r>
       <w:r>
         <w:rPr>
-          <w:strike/>
           <w:lang w:val="fr-FR"/>
         </w:rPr>
         <w:sym w:font="Wingdings" w:char="F0E0"/>
       </w:r>
       <w:r>
         <w:rPr>
-          <w:strike/>
           <w:lang w:val="fr-FR"/>
         </w:rPr>
         <w:t xml:space="preserve"> DD/MM/YYY</w:t>
       </w:r>
-    </w:p>
-    <w:p>
-      <w:pPr>
-        <w:rPr>
-          <w:lang w:val="fr-FR"/>
-        </w:rPr>
-      </w:pPr>
+      <w:bookmarkEnd w:id="0"/>
+    </w:p>
+    <w:p>
+      <w:pPr>
+        <w:rPr>
+          <w:lang w:val="fr-FR"/>
+        </w:rPr>
+      </w:pPr>
+      <w:proofErr w:type="gramStart"/>
       <w:r>
         <w:rPr>
           <w:u w:val="single"/>
@@ -516,6 +606,7 @@
         </w:rPr>
         <w:t>end</w:t>
       </w:r>
+      <w:proofErr w:type="gramEnd"/>
       <w:r>
         <w:rPr>
           <w:lang w:val="fr-FR"/>
@@ -667,6 +758,7 @@
         </w:rPr>
         <w:t xml:space="preserve">, la Tâche sera une sera visuellement représentée en tant que </w:t>
       </w:r>
+      <w:proofErr w:type="spellStart"/>
       <w:r>
         <w:rPr>
           <w:b/>
@@ -674,6 +766,7 @@
         </w:rPr>
         <w:t>milestone</w:t>
       </w:r>
+      <w:proofErr w:type="spellEnd"/>
       <w:r>
         <w:rPr>
           <w:lang w:val="fr-FR"/>
@@ -741,6 +834,8 @@
           <w:lang w:val="fr-FR"/>
         </w:rPr>
       </w:pPr>
+      <w:proofErr w:type="spellStart"/>
+      <w:proofErr w:type="gramStart"/>
       <w:r>
         <w:rPr>
           <w:u w:val="single"/>
@@ -748,6 +843,8 @@
         </w:rPr>
         <w:t>title</w:t>
       </w:r>
+      <w:proofErr w:type="spellEnd"/>
+      <w:proofErr w:type="gramEnd"/>
       <w:r>
         <w:rPr>
           <w:lang w:val="fr-FR"/>
@@ -801,6 +898,8 @@
           <w:lang w:val="fr-FR"/>
         </w:rPr>
       </w:pPr>
+      <w:proofErr w:type="spellStart"/>
+      <w:proofErr w:type="gramStart"/>
       <w:r>
         <w:rPr>
           <w:u w:val="single"/>
@@ -808,12 +907,14 @@
         </w:rPr>
         <w:t>subtitle</w:t>
       </w:r>
+      <w:proofErr w:type="spellEnd"/>
       <w:r>
         <w:rPr>
           <w:lang w:val="fr-FR"/>
         </w:rPr>
         <w:t>:</w:t>
       </w:r>
+      <w:proofErr w:type="gramEnd"/>
       <w:r>
         <w:rPr>
           <w:lang w:val="fr-FR"/>
@@ -861,6 +962,8 @@
           <w:lang w:val="fr-FR"/>
         </w:rPr>
       </w:pPr>
+      <w:proofErr w:type="spellStart"/>
+      <w:proofErr w:type="gramStart"/>
       <w:r>
         <w:rPr>
           <w:u w:val="single"/>
@@ -868,6 +971,8 @@
         </w:rPr>
         <w:t>name</w:t>
       </w:r>
+      <w:proofErr w:type="spellEnd"/>
+      <w:proofErr w:type="gramEnd"/>
       <w:r>
         <w:rPr>
           <w:lang w:val="fr-FR"/>
@@ -909,6 +1014,8 @@
           <w:lang w:val="fr-FR"/>
         </w:rPr>
       </w:pPr>
+      <w:proofErr w:type="spellStart"/>
+      <w:proofErr w:type="gramStart"/>
       <w:r>
         <w:rPr>
           <w:u w:val="single"/>
@@ -916,6 +1023,8 @@
         </w:rPr>
         <w:t>category</w:t>
       </w:r>
+      <w:proofErr w:type="spellEnd"/>
+      <w:proofErr w:type="gramEnd"/>
       <w:r>
         <w:rPr>
           <w:lang w:val="fr-FR"/>
@@ -974,15 +1083,31 @@
         <w:rPr>
           <w:lang w:val="fr-FR"/>
         </w:rPr>
-        <w:t>nommée automatiquement par GanttCharts.</w:t>
-      </w:r>
-    </w:p>
-    <w:p>
-      <w:pPr>
-        <w:rPr>
-          <w:lang w:val="fr-FR"/>
-        </w:rPr>
-      </w:pPr>
+        <w:t xml:space="preserve">nommée automatiquement par </w:t>
+      </w:r>
+      <w:proofErr w:type="spellStart"/>
+      <w:r>
+        <w:rPr>
+          <w:lang w:val="fr-FR"/>
+        </w:rPr>
+        <w:t>GanttCharts</w:t>
+      </w:r>
+      <w:proofErr w:type="spellEnd"/>
+      <w:r>
+        <w:rPr>
+          <w:lang w:val="fr-FR"/>
+        </w:rPr>
+        <w:t>.</w:t>
+      </w:r>
+    </w:p>
+    <w:p>
+      <w:pPr>
+        <w:rPr>
+          <w:lang w:val="fr-FR"/>
+        </w:rPr>
+      </w:pPr>
+      <w:proofErr w:type="spellStart"/>
+      <w:proofErr w:type="gramStart"/>
       <w:r>
         <w:rPr>
           <w:u w:val="single"/>
@@ -997,6 +1122,8 @@
         </w:rPr>
         <w:t>ependency</w:t>
       </w:r>
+      <w:proofErr w:type="spellEnd"/>
+      <w:proofErr w:type="gramEnd"/>
       <w:r>
         <w:rPr>
           <w:lang w:val="fr-FR"/>
@@ -1071,19 +1198,44 @@
           <w:lang w:val="fr-FR"/>
         </w:rPr>
       </w:pPr>
+      <w:proofErr w:type="spellStart"/>
+      <w:proofErr w:type="gramStart"/>
       <w:r>
         <w:rPr>
           <w:u w:val="single"/>
           <w:lang w:val="fr-FR"/>
         </w:rPr>
-        <w:t xml:space="preserve">complete </w:t>
-      </w:r>
-      <w:r>
-        <w:rPr>
-          <w:lang w:val="fr-FR"/>
-        </w:rPr>
-        <w:br/>
-        <w:t>{Number}</w:t>
+        <w:t>complete</w:t>
+      </w:r>
+      <w:proofErr w:type="spellEnd"/>
+      <w:proofErr w:type="gramEnd"/>
+      <w:r>
+        <w:rPr>
+          <w:u w:val="single"/>
+          <w:lang w:val="fr-FR"/>
+        </w:rPr>
+        <w:t xml:space="preserve"> </w:t>
+      </w:r>
+      <w:r>
+        <w:rPr>
+          <w:lang w:val="fr-FR"/>
+        </w:rPr>
+        <w:br/>
+        <w:t>{</w:t>
+      </w:r>
+      <w:proofErr w:type="spellStart"/>
+      <w:r>
+        <w:rPr>
+          <w:lang w:val="fr-FR"/>
+        </w:rPr>
+        <w:t>Number</w:t>
+      </w:r>
+      <w:proofErr w:type="spellEnd"/>
+      <w:r>
+        <w:rPr>
+          <w:lang w:val="fr-FR"/>
+        </w:rPr>
+        <w:t>}</w:t>
       </w:r>
       <w:r>
         <w:rPr>
@@ -1132,6 +1284,7 @@
       </w:pPr>
       <w:r>
         <w:rPr>
+          <w:noProof/>
           <w:lang w:val="fr-FR"/>
         </w:rPr>
         <w:drawing>
@@ -1220,12 +1373,23 @@
           <w:lang w:val="fr-FR"/>
         </w:rPr>
       </w:pPr>
+      <w:proofErr w:type="spellStart"/>
+      <w:proofErr w:type="gramStart"/>
       <w:r>
         <w:rPr>
           <w:u w:val="single"/>
           <w:lang w:val="fr-FR"/>
         </w:rPr>
-        <w:t xml:space="preserve">color </w:t>
+        <w:t>color</w:t>
+      </w:r>
+      <w:proofErr w:type="spellEnd"/>
+      <w:proofErr w:type="gramEnd"/>
+      <w:r>
+        <w:rPr>
+          <w:u w:val="single"/>
+          <w:lang w:val="fr-FR"/>
+        </w:rPr>
+        <w:t xml:space="preserve"> </w:t>
       </w:r>
       <w:r>
         <w:rPr>
@@ -1264,14 +1428,24 @@
           <w:b/>
           <w:lang w:val="fr-FR"/>
         </w:rPr>
-        <w:t>code rgb</w:t>
-      </w:r>
+        <w:t xml:space="preserve">code </w:t>
+      </w:r>
+      <w:proofErr w:type="spellStart"/>
+      <w:r>
+        <w:rPr>
+          <w:b/>
+          <w:lang w:val="fr-FR"/>
+        </w:rPr>
+        <w:t>rgb</w:t>
+      </w:r>
+      <w:proofErr w:type="spellEnd"/>
       <w:r>
         <w:rPr>
           <w:lang w:val="fr-FR"/>
         </w:rPr>
         <w:t xml:space="preserve"> ou </w:t>
       </w:r>
+      <w:proofErr w:type="spellStart"/>
       <w:r>
         <w:rPr>
           <w:b/>
@@ -1279,6 +1453,7 @@
         </w:rPr>
         <w:t>rgba</w:t>
       </w:r>
+      <w:proofErr w:type="spellEnd"/>
       <w:r>
         <w:rPr>
           <w:lang w:val="fr-FR"/>
@@ -1361,7 +1536,21 @@
         <w:rPr>
           <w:lang w:val="fr-FR"/>
         </w:rPr>
-        <w:t xml:space="preserve"> laissera HighCharts décider d’une couleur </w:t>
+        <w:t xml:space="preserve"> laissera </w:t>
+      </w:r>
+      <w:proofErr w:type="spellStart"/>
+      <w:r>
+        <w:rPr>
+          <w:lang w:val="fr-FR"/>
+        </w:rPr>
+        <w:t>HighCharts</w:t>
+      </w:r>
+      <w:proofErr w:type="spellEnd"/>
+      <w:r>
+        <w:rPr>
+          <w:lang w:val="fr-FR"/>
+        </w:rPr>
+        <w:t xml:space="preserve"> décider d’une couleur </w:t>
       </w:r>
       <w:r>
         <w:rPr>
@@ -1395,6 +1584,8 @@
           <w:lang w:val="fr-FR"/>
         </w:rPr>
       </w:pPr>
+      <w:proofErr w:type="spellStart"/>
+      <w:proofErr w:type="gramStart"/>
       <w:r>
         <w:rPr>
           <w:u w:val="single"/>
@@ -1402,12 +1593,15 @@
         </w:rPr>
         <w:t>height</w:t>
       </w:r>
+      <w:proofErr w:type="spellEnd"/>
+      <w:proofErr w:type="gramEnd"/>
       <w:r>
         <w:rPr>
           <w:lang w:val="fr-FR"/>
         </w:rPr>
         <w:t xml:space="preserve"> et </w:t>
       </w:r>
+      <w:proofErr w:type="spellStart"/>
       <w:r>
         <w:rPr>
           <w:u w:val="single"/>
@@ -1415,6 +1609,7 @@
         </w:rPr>
         <w:t>width</w:t>
       </w:r>
+      <w:proofErr w:type="spellEnd"/>
       <w:r>
         <w:rPr>
           <w:u w:val="single"/>
@@ -1426,7 +1621,21 @@
         <w:rPr>
           <w:lang w:val="fr-FR"/>
         </w:rPr>
-        <w:t>{Number}</w:t>
+        <w:t>{</w:t>
+      </w:r>
+      <w:proofErr w:type="spellStart"/>
+      <w:r>
+        <w:rPr>
+          <w:lang w:val="fr-FR"/>
+        </w:rPr>
+        <w:t>Number</w:t>
+      </w:r>
+      <w:proofErr w:type="spellEnd"/>
+      <w:r>
+        <w:rPr>
+          <w:lang w:val="fr-FR"/>
+        </w:rPr>
+        <w:t>}</w:t>
       </w:r>
     </w:p>
     <w:p>
@@ -1442,13 +1651,29 @@
           <w:lang w:val="fr-FR"/>
         </w:rPr>
         <w:lastRenderedPageBreak/>
-        <w:t>&amp;height d</w:t>
-      </w:r>
+        <w:t>&amp;</w:t>
+      </w:r>
+      <w:proofErr w:type="spellStart"/>
       <w:r>
         <w:rPr>
           <w:color w:val="FF0000"/>
           <w:lang w:val="fr-FR"/>
         </w:rPr>
+        <w:t>height</w:t>
+      </w:r>
+      <w:proofErr w:type="spellEnd"/>
+      <w:r>
+        <w:rPr>
+          <w:color w:val="FF0000"/>
+          <w:lang w:val="fr-FR"/>
+        </w:rPr>
+        <w:t xml:space="preserve"> d</w:t>
+      </w:r>
+      <w:r>
+        <w:rPr>
+          <w:color w:val="FF0000"/>
+          <w:lang w:val="fr-FR"/>
+        </w:rPr>
         <w:t>éconseillé</w:t>
       </w:r>
       <w:r>
@@ -1534,13 +1759,83 @@
         <w:rPr>
           <w:lang w:val="fr-FR"/>
         </w:rPr>
-        <w:t xml:space="preserve">Mélanger &amp;minwidth et &amp;width prendra est déconseillé car illogique. De plus, si &amp;width &lt; &amp;minwidth, </w:t>
-      </w:r>
-      <w:r>
-        <w:rPr>
-          <w:lang w:val="fr-FR"/>
-        </w:rPr>
-        <w:t>une bordure apparaitra à la largeur précisée par &amp;width et le graphique « passera derrière ».</w:t>
+        <w:t>Mélanger &amp;</w:t>
+      </w:r>
+      <w:proofErr w:type="spellStart"/>
+      <w:r>
+        <w:rPr>
+          <w:lang w:val="fr-FR"/>
+        </w:rPr>
+        <w:t>minwidth</w:t>
+      </w:r>
+      <w:proofErr w:type="spellEnd"/>
+      <w:r>
+        <w:rPr>
+          <w:lang w:val="fr-FR"/>
+        </w:rPr>
+        <w:t xml:space="preserve"> et &amp;</w:t>
+      </w:r>
+      <w:proofErr w:type="spellStart"/>
+      <w:r>
+        <w:rPr>
+          <w:lang w:val="fr-FR"/>
+        </w:rPr>
+        <w:t>width</w:t>
+      </w:r>
+      <w:proofErr w:type="spellEnd"/>
+      <w:r>
+        <w:rPr>
+          <w:lang w:val="fr-FR"/>
+        </w:rPr>
+        <w:t xml:space="preserve"> prendra est déconseillé car illogique. De plus, si &amp;</w:t>
+      </w:r>
+      <w:proofErr w:type="spellStart"/>
+      <w:r>
+        <w:rPr>
+          <w:lang w:val="fr-FR"/>
+        </w:rPr>
+        <w:t>width</w:t>
+      </w:r>
+      <w:proofErr w:type="spellEnd"/>
+      <w:r>
+        <w:rPr>
+          <w:lang w:val="fr-FR"/>
+        </w:rPr>
+        <w:t xml:space="preserve"> &lt; &amp;</w:t>
+      </w:r>
+      <w:proofErr w:type="spellStart"/>
+      <w:r>
+        <w:rPr>
+          <w:lang w:val="fr-FR"/>
+        </w:rPr>
+        <w:t>minwidth</w:t>
+      </w:r>
+      <w:proofErr w:type="spellEnd"/>
+      <w:r>
+        <w:rPr>
+          <w:lang w:val="fr-FR"/>
+        </w:rPr>
+        <w:t xml:space="preserve">, </w:t>
+      </w:r>
+      <w:r>
+        <w:rPr>
+          <w:lang w:val="fr-FR"/>
+        </w:rPr>
+        <w:t>une bordure apparaitra à la largeur précisée par &amp;</w:t>
+      </w:r>
+      <w:proofErr w:type="spellStart"/>
+      <w:r>
+        <w:rPr>
+          <w:lang w:val="fr-FR"/>
+        </w:rPr>
+        <w:t>width</w:t>
+      </w:r>
+      <w:proofErr w:type="spellEnd"/>
+      <w:r>
+        <w:rPr>
+          <w:lang w:val="fr-FR"/>
+        </w:rPr>
+        <w:t xml:space="preserve"> et le graphique « passera derrière ».</w:t>
       </w:r>
     </w:p>
     <w:p>
@@ -1554,8 +1849,14 @@
     <w:p>
       <w:pPr>
         <w:pStyle w:val="Heading4"/>
-      </w:pPr>
-      <w:r>
+        <w:rPr>
+          <w:lang w:val="fr-FR"/>
+        </w:rPr>
+      </w:pPr>
+      <w:r>
+        <w:rPr>
+          <w:lang w:val="fr-FR"/>
+        </w:rPr>
         <w:t xml:space="preserve">Champs customisés </w:t>
       </w:r>
     </w:p>
@@ -1602,7 +1903,15 @@
           <w:b/>
           <w:lang w:val="fr-FR"/>
         </w:rPr>
-        <w:t>&lt;id&gt;</w:t>
+        <w:t>&lt;id</w:t>
+      </w:r>
+      <w:proofErr w:type="gramStart"/>
+      <w:r>
+        <w:rPr>
+          <w:b/>
+          <w:lang w:val="fr-FR"/>
+        </w:rPr>
+        <w:t>&gt;</w:t>
       </w:r>
       <w:r>
         <w:rPr>
@@ -1610,6 +1919,7 @@
         </w:rPr>
         <w:t>;</w:t>
       </w:r>
+      <w:proofErr w:type="gramEnd"/>
       <w:r>
         <w:rPr>
           <w:lang w:val="fr-FR"/>
@@ -1708,7 +2018,15 @@
     </w:p>
     <w:p>
       <w:r>
-        <w:t xml:space="preserve">{Array d’ID, String} </w:t>
+        <w:t xml:space="preserve">{Array </w:t>
+      </w:r>
+      <w:proofErr w:type="spellStart"/>
+      <w:r>
+        <w:t>d’ID</w:t>
+      </w:r>
+      <w:proofErr w:type="spellEnd"/>
+      <w:r>
+        <w:t xml:space="preserve">, String} </w:t>
       </w:r>
     </w:p>
     <w:p>
@@ -1799,25 +2117,48 @@
           <w:lang w:val="fr-FR"/>
         </w:rPr>
       </w:pPr>
+      <w:proofErr w:type="gramStart"/>
       <w:r>
         <w:rPr>
           <w:u w:val="single"/>
           <w:lang w:val="fr-FR"/>
         </w:rPr>
-        <w:t>inputs-label</w:t>
-      </w:r>
-    </w:p>
-    <w:p>
-      <w:pPr>
-        <w:rPr>
-          <w:lang w:val="fr-FR"/>
-        </w:rPr>
-      </w:pPr>
-      <w:r>
-        <w:rPr>
-          <w:lang w:val="fr-FR"/>
-        </w:rPr>
-        <w:t xml:space="preserve">{Array de String} </w:t>
+        <w:t>inputs</w:t>
+      </w:r>
+      <w:proofErr w:type="gramEnd"/>
+      <w:r>
+        <w:rPr>
+          <w:u w:val="single"/>
+          <w:lang w:val="fr-FR"/>
+        </w:rPr>
+        <w:t>-label</w:t>
+      </w:r>
+    </w:p>
+    <w:p>
+      <w:pPr>
+        <w:rPr>
+          <w:lang w:val="fr-FR"/>
+        </w:rPr>
+      </w:pPr>
+      <w:r>
+        <w:rPr>
+          <w:lang w:val="fr-FR"/>
+        </w:rPr>
+        <w:t>{</w:t>
+      </w:r>
+      <w:proofErr w:type="spellStart"/>
+      <w:r>
+        <w:rPr>
+          <w:lang w:val="fr-FR"/>
+        </w:rPr>
+        <w:t>Array</w:t>
+      </w:r>
+      <w:proofErr w:type="spellEnd"/>
+      <w:r>
+        <w:rPr>
+          <w:lang w:val="fr-FR"/>
+        </w:rPr>
+        <w:t xml:space="preserve"> de String} </w:t>
       </w:r>
     </w:p>
     <w:p>
@@ -1929,7 +2270,35 @@
         <w:rPr>
           <w:lang w:val="fr-FR"/>
         </w:rPr>
-        <w:t>En tant que paramètres bonus, ils n’existent pas par défaut / ne sont pas traités par HighCharts mais sont accessibles par l’attribut « userOptions » d’un Point/</w:t>
+        <w:t xml:space="preserve">En tant que paramètres bonus, ils n’existent pas par défaut / ne sont pas traités par </w:t>
+      </w:r>
+      <w:proofErr w:type="spellStart"/>
+      <w:r>
+        <w:rPr>
+          <w:lang w:val="fr-FR"/>
+        </w:rPr>
+        <w:t>HighCharts</w:t>
+      </w:r>
+      <w:proofErr w:type="spellEnd"/>
+      <w:r>
+        <w:rPr>
+          <w:lang w:val="fr-FR"/>
+        </w:rPr>
+        <w:t xml:space="preserve"> mais sont accessibles par l’attribut « </w:t>
+      </w:r>
+      <w:proofErr w:type="spellStart"/>
+      <w:r>
+        <w:rPr>
+          <w:lang w:val="fr-FR"/>
+        </w:rPr>
+        <w:t>userOptions</w:t>
+      </w:r>
+      <w:proofErr w:type="spellEnd"/>
+      <w:r>
+        <w:rPr>
+          <w:lang w:val="fr-FR"/>
+        </w:rPr>
+        <w:t> » d’un Point/</w:t>
       </w:r>
       <w:r>
         <w:rPr>
@@ -1950,6 +2319,8 @@
           <w:lang w:val="fr-FR"/>
         </w:rPr>
       </w:pPr>
+      <w:proofErr w:type="spellStart"/>
+      <w:proofErr w:type="gramStart"/>
       <w:r>
         <w:rPr>
           <w:u w:val="single"/>
@@ -1964,6 +2335,7 @@
         </w:rPr>
         <w:t>con</w:t>
       </w:r>
+      <w:proofErr w:type="gramEnd"/>
       <w:r>
         <w:rPr>
           <w:u w:val="single"/>
@@ -1971,6 +2343,7 @@
         </w:rPr>
         <w:t>-left</w:t>
       </w:r>
+      <w:proofErr w:type="spellEnd"/>
       <w:r>
         <w:rPr>
           <w:lang w:val="fr-FR"/>
@@ -1982,7 +2355,23 @@
           <w:u w:val="single"/>
           <w:lang w:val="fr-FR"/>
         </w:rPr>
-        <w:t xml:space="preserve"> icon-right</w:t>
+        <w:t xml:space="preserve"> </w:t>
+      </w:r>
+      <w:proofErr w:type="spellStart"/>
+      <w:r>
+        <w:rPr>
+          <w:u w:val="single"/>
+          <w:lang w:val="fr-FR"/>
+        </w:rPr>
+        <w:t>icon</w:t>
+      </w:r>
+      <w:proofErr w:type="spellEnd"/>
+      <w:r>
+        <w:rPr>
+          <w:u w:val="single"/>
+          <w:lang w:val="fr-FR"/>
+        </w:rPr>
+        <w:t>-right</w:t>
       </w:r>
       <w:r>
         <w:rPr>
@@ -2033,7 +2422,21 @@
         <w:rPr>
           <w:lang w:val="fr-FR"/>
         </w:rPr>
-        <w:t>URI, est alors passée telle quelle, à un tag &lt;img&gt; de taille 24x24px, situé en dehors de la tâche (</w:t>
+        <w:t>URI, est alors passée telle quelle, à un tag &lt;</w:t>
+      </w:r>
+      <w:proofErr w:type="spellStart"/>
+      <w:r>
+        <w:rPr>
+          <w:lang w:val="fr-FR"/>
+        </w:rPr>
+        <w:t>img</w:t>
+      </w:r>
+      <w:proofErr w:type="spellEnd"/>
+      <w:r>
+        <w:rPr>
+          <w:lang w:val="fr-FR"/>
+        </w:rPr>
+        <w:t>&gt; de taille 24x24px, situé en dehors de la tâche (</w:t>
       </w:r>
       <w:r>
         <w:rPr>
@@ -2060,17 +2463,53 @@
           <w:lang w:val="fr-FR"/>
         </w:rPr>
       </w:pPr>
-      <w:r>
-        <w:rPr>
-          <w:lang w:val="fr-FR"/>
-        </w:rPr>
-        <w:t>si elle commence par un slash « / », le chemin démarre de la racine du serveur, « www</w:t>
-      </w:r>
-      <w:r>
-        <w:rPr>
-          <w:lang w:val="fr-FR"/>
-        </w:rPr>
-        <w:t> » (un fichier « www/img/icon.jpg », le champ de la base sera « /img/icon.jpg »</w:t>
+      <w:proofErr w:type="gramStart"/>
+      <w:r>
+        <w:rPr>
+          <w:lang w:val="fr-FR"/>
+        </w:rPr>
+        <w:t>si</w:t>
+      </w:r>
+      <w:proofErr w:type="gramEnd"/>
+      <w:r>
+        <w:rPr>
+          <w:lang w:val="fr-FR"/>
+        </w:rPr>
+        <w:t xml:space="preserve"> elle commence par un slash « / », le chemin démarre de la racine du serveur, « www</w:t>
+      </w:r>
+      <w:r>
+        <w:rPr>
+          <w:lang w:val="fr-FR"/>
+        </w:rPr>
+        <w:t> » (un fichier « www/</w:t>
+      </w:r>
+      <w:proofErr w:type="spellStart"/>
+      <w:r>
+        <w:rPr>
+          <w:lang w:val="fr-FR"/>
+        </w:rPr>
+        <w:t>img</w:t>
+      </w:r>
+      <w:proofErr w:type="spellEnd"/>
+      <w:r>
+        <w:rPr>
+          <w:lang w:val="fr-FR"/>
+        </w:rPr>
+        <w:t>/icon.jpg », le champ de la base sera « /</w:t>
+      </w:r>
+      <w:proofErr w:type="spellStart"/>
+      <w:r>
+        <w:rPr>
+          <w:lang w:val="fr-FR"/>
+        </w:rPr>
+        <w:t>img</w:t>
+      </w:r>
+      <w:proofErr w:type="spellEnd"/>
+      <w:r>
+        <w:rPr>
+          <w:lang w:val="fr-FR"/>
+        </w:rPr>
+        <w:t>/icon.jpg »</w:t>
       </w:r>
     </w:p>
     <w:p>
@@ -2084,11 +2523,19 @@
           <w:lang w:val="fr-FR"/>
         </w:rPr>
       </w:pPr>
-      <w:r>
-        <w:rPr>
-          <w:lang w:val="fr-FR"/>
-        </w:rPr>
-        <w:t>sinon, le chemin est relatif au fichier « index.html ». Il est possible de remonter l’arborescence via « ../icon.jpg »</w:t>
+      <w:proofErr w:type="gramStart"/>
+      <w:r>
+        <w:rPr>
+          <w:lang w:val="fr-FR"/>
+        </w:rPr>
+        <w:t>sinon</w:t>
+      </w:r>
+      <w:proofErr w:type="gramEnd"/>
+      <w:r>
+        <w:rPr>
+          <w:lang w:val="fr-FR"/>
+        </w:rPr>
+        <w:t>, le chemin est relatif au fichier « index.html ». Il est possible de remonter l’arborescence via « ../icon.jpg »</w:t>
       </w:r>
     </w:p>
     <w:p>
@@ -2110,7 +2557,21 @@
         <w:rPr>
           <w:lang w:val="fr-FR"/>
         </w:rPr>
-        <w:t xml:space="preserve"> (« . »)</w:t>
+        <w:t xml:space="preserve"> (</w:t>
+      </w:r>
+      <w:proofErr w:type="gramStart"/>
+      <w:r>
+        <w:rPr>
+          <w:lang w:val="fr-FR"/>
+        </w:rPr>
+        <w:t>« .</w:t>
+      </w:r>
+      <w:proofErr w:type="gramEnd"/>
+      <w:r>
+        <w:rPr>
+          <w:lang w:val="fr-FR"/>
+        </w:rPr>
+        <w:t> »)</w:t>
       </w:r>
       <w:r>
         <w:rPr>
@@ -2119,12 +2580,21 @@
         <w:t xml:space="preserve"> et est alors interprétée comme le nom d’une icône </w:t>
       </w:r>
       <w:hyperlink r:id="rId7" w:history="1">
+        <w:proofErr w:type="spellStart"/>
         <w:r>
           <w:rPr>
             <w:rStyle w:val="Hyperlink"/>
             <w:lang w:val="fr-FR"/>
           </w:rPr>
-          <w:t>FontAwesome (</w:t>
+          <w:t>FontAwesome</w:t>
+        </w:r>
+        <w:proofErr w:type="spellEnd"/>
+        <w:r>
+          <w:rPr>
+            <w:rStyle w:val="Hyperlink"/>
+            <w:lang w:val="fr-FR"/>
+          </w:rPr>
+          <w:t xml:space="preserve"> (</w:t>
         </w:r>
         <w:r>
           <w:rPr>
@@ -2157,6 +2627,7 @@
       </w:pPr>
       <w:r>
         <w:rPr>
+          <w:noProof/>
           <w:lang w:val="fr-FR"/>
         </w:rPr>
         <w:drawing>
@@ -2278,8 +2749,16 @@
         <w:rPr>
           <w:lang w:val="fr-FR"/>
         </w:rPr>
-        <w:t xml:space="preserve"> lors que l’on utilise FontAwesome</w:t>
-      </w:r>
+        <w:t xml:space="preserve"> lors que l’on utilise </w:t>
+      </w:r>
+      <w:proofErr w:type="spellStart"/>
+      <w:r>
+        <w:rPr>
+          <w:lang w:val="fr-FR"/>
+        </w:rPr>
+        <w:t>FontAwesome</w:t>
+      </w:r>
+      <w:proofErr w:type="spellEnd"/>
       <w:r>
         <w:rPr>
           <w:lang w:val="fr-FR"/>
@@ -2418,6 +2897,8 @@
           <w:lang w:val="fr-FR"/>
         </w:rPr>
       </w:pPr>
+      <w:proofErr w:type="spellStart"/>
+      <w:proofErr w:type="gramStart"/>
       <w:r>
         <w:rPr>
           <w:u w:val="single"/>
@@ -2425,12 +2906,28 @@
         </w:rPr>
         <w:t>xprecision</w:t>
       </w:r>
-      <w:r>
-        <w:rPr>
-          <w:lang w:val="fr-FR"/>
-        </w:rPr>
-        <w:br/>
-        <w:t>{Number}</w:t>
+      <w:proofErr w:type="spellEnd"/>
+      <w:proofErr w:type="gramEnd"/>
+      <w:r>
+        <w:rPr>
+          <w:lang w:val="fr-FR"/>
+        </w:rPr>
+        <w:br/>
+        <w:t>{</w:t>
+      </w:r>
+      <w:proofErr w:type="spellStart"/>
+      <w:r>
+        <w:rPr>
+          <w:lang w:val="fr-FR"/>
+        </w:rPr>
+        <w:t>Number</w:t>
+      </w:r>
+      <w:proofErr w:type="spellEnd"/>
+      <w:r>
+        <w:rPr>
+          <w:lang w:val="fr-FR"/>
+        </w:rPr>
+        <w:t>}</w:t>
       </w:r>
       <w:r>
         <w:rPr>
@@ -2463,7 +2960,21 @@
         <w:rPr>
           <w:lang w:val="fr-FR"/>
         </w:rPr>
-        <w:t>, du Drag/Drop. Le déplacement de la tâche se fera par intervalles de &lt;xprecision&gt; heures (snap).</w:t>
+        <w:t>, du Drag/Drop. Le déplacement de la tâche se fera par intervalles de &lt;</w:t>
+      </w:r>
+      <w:proofErr w:type="spellStart"/>
+      <w:r>
+        <w:rPr>
+          <w:lang w:val="fr-FR"/>
+        </w:rPr>
+        <w:t>xprecision</w:t>
+      </w:r>
+      <w:proofErr w:type="spellEnd"/>
+      <w:r>
+        <w:rPr>
+          <w:lang w:val="fr-FR"/>
+        </w:rPr>
+        <w:t>&gt; heures (snap).</w:t>
       </w:r>
       <w:r>
         <w:rPr>
@@ -2486,22 +2997,22 @@
         </w:rPr>
         <w:t>, c’est-à-dire 1/48 (~0.02).</w:t>
       </w:r>
-      <w:bookmarkStart w:id="0" w:name="_GoBack"/>
-      <w:bookmarkEnd w:id="0"/>
-    </w:p>
-    <w:p>
-      <w:pPr>
-        <w:rPr>
-          <w:lang w:val="fr-FR"/>
-        </w:rPr>
-      </w:pPr>
-    </w:p>
-    <w:p>
-      <w:pPr>
-        <w:rPr>
-          <w:lang w:val="fr-FR"/>
-        </w:rPr>
-      </w:pPr>
+    </w:p>
+    <w:p>
+      <w:pPr>
+        <w:rPr>
+          <w:lang w:val="fr-FR"/>
+        </w:rPr>
+      </w:pPr>
+    </w:p>
+    <w:p>
+      <w:pPr>
+        <w:rPr>
+          <w:lang w:val="fr-FR"/>
+        </w:rPr>
+      </w:pPr>
+      <w:proofErr w:type="spellStart"/>
+      <w:proofErr w:type="gramStart"/>
       <w:r>
         <w:rPr>
           <w:u w:val="single"/>
@@ -2509,6 +3020,8 @@
         </w:rPr>
         <w:t>grid</w:t>
       </w:r>
+      <w:proofErr w:type="spellEnd"/>
+      <w:proofErr w:type="gramEnd"/>
       <w:r>
         <w:rPr>
           <w:u w:val="single"/>
@@ -2520,14 +3033,42 @@
         <w:rPr>
           <w:lang w:val="fr-FR"/>
         </w:rPr>
-        <w:t>{boolean}</w:t>
-      </w:r>
-      <w:r>
-        <w:rPr>
-          <w:lang w:val="fr-FR"/>
-        </w:rPr>
-        <w:br/>
-        <w:t>"true" pour afficher des lignes vertical</w:t>
+        <w:t>{</w:t>
+      </w:r>
+      <w:proofErr w:type="spellStart"/>
+      <w:r>
+        <w:rPr>
+          <w:lang w:val="fr-FR"/>
+        </w:rPr>
+        <w:t>boolean</w:t>
+      </w:r>
+      <w:proofErr w:type="spellEnd"/>
+      <w:r>
+        <w:rPr>
+          <w:lang w:val="fr-FR"/>
+        </w:rPr>
+        <w:t>}</w:t>
+      </w:r>
+      <w:r>
+        <w:rPr>
+          <w:lang w:val="fr-FR"/>
+        </w:rPr>
+        <w:br/>
+        <w:t>"</w:t>
+      </w:r>
+      <w:proofErr w:type="spellStart"/>
+      <w:r>
+        <w:rPr>
+          <w:lang w:val="fr-FR"/>
+        </w:rPr>
+        <w:t>true</w:t>
+      </w:r>
+      <w:proofErr w:type="spellEnd"/>
+      <w:r>
+        <w:rPr>
+          <w:lang w:val="fr-FR"/>
+        </w:rPr>
+        <w:t>" pour afficher des lignes vertical</w:t>
       </w:r>
       <w:r>
         <w:rPr>
@@ -2545,7 +3086,21 @@
         <w:rPr>
           <w:lang w:val="fr-FR"/>
         </w:rPr>
-        <w:t>haque tick X, format alors une grille permettant de plus facilement lire le Gantt</w:t>
+        <w:t xml:space="preserve">haque </w:t>
+      </w:r>
+      <w:proofErr w:type="spellStart"/>
+      <w:r>
+        <w:rPr>
+          <w:lang w:val="fr-FR"/>
+        </w:rPr>
+        <w:t>tick</w:t>
+      </w:r>
+      <w:proofErr w:type="spellEnd"/>
+      <w:r>
+        <w:rPr>
+          <w:lang w:val="fr-FR"/>
+        </w:rPr>
+        <w:t xml:space="preserve"> X, format alors une grille permettant de plus facilement lire le Gantt</w:t>
       </w:r>
       <w:r>
         <w:rPr>
@@ -2561,6 +3116,7 @@
       </w:pPr>
       <w:r>
         <w:rPr>
+          <w:noProof/>
           <w:lang w:val="fr-FR"/>
         </w:rPr>
         <w:drawing>
@@ -2686,6 +3242,8 @@
           <w:lang w:val="fr-FR"/>
         </w:rPr>
       </w:pPr>
+      <w:proofErr w:type="spellStart"/>
+      <w:proofErr w:type="gramStart"/>
       <w:r>
         <w:rPr>
           <w:u w:val="single"/>
@@ -2693,6 +3251,8 @@
         </w:rPr>
         <w:t>current</w:t>
       </w:r>
+      <w:proofErr w:type="spellEnd"/>
+      <w:proofErr w:type="gramEnd"/>
       <w:r>
         <w:rPr>
           <w:u w:val="single"/>
@@ -2704,14 +3264,42 @@
         <w:rPr>
           <w:lang w:val="fr-FR"/>
         </w:rPr>
-        <w:t>{boolean}</w:t>
-      </w:r>
-      <w:r>
-        <w:rPr>
-          <w:lang w:val="fr-FR"/>
-        </w:rPr>
-        <w:br/>
-        <w:t xml:space="preserve">"true" pour afficher une </w:t>
+        <w:t>{</w:t>
+      </w:r>
+      <w:proofErr w:type="spellStart"/>
+      <w:r>
+        <w:rPr>
+          <w:lang w:val="fr-FR"/>
+        </w:rPr>
+        <w:t>boolean</w:t>
+      </w:r>
+      <w:proofErr w:type="spellEnd"/>
+      <w:r>
+        <w:rPr>
+          <w:lang w:val="fr-FR"/>
+        </w:rPr>
+        <w:t>}</w:t>
+      </w:r>
+      <w:r>
+        <w:rPr>
+          <w:lang w:val="fr-FR"/>
+        </w:rPr>
+        <w:br/>
+        <w:t>"</w:t>
+      </w:r>
+      <w:proofErr w:type="spellStart"/>
+      <w:r>
+        <w:rPr>
+          <w:lang w:val="fr-FR"/>
+        </w:rPr>
+        <w:t>true</w:t>
+      </w:r>
+      <w:proofErr w:type="spellEnd"/>
+      <w:r>
+        <w:rPr>
+          <w:lang w:val="fr-FR"/>
+        </w:rPr>
+        <w:t xml:space="preserve">" pour afficher une </w:t>
       </w:r>
       <w:r>
         <w:rPr>
@@ -2733,6 +3321,7 @@
       </w:pPr>
       <w:r>
         <w:rPr>
+          <w:noProof/>
           <w:lang w:val="fr-FR"/>
         </w:rPr>
         <w:lastRenderedPageBreak/>
@@ -2858,6 +3447,8 @@
           <w:lang w:val="fr-FR"/>
         </w:rPr>
       </w:pPr>
+      <w:proofErr w:type="spellStart"/>
+      <w:proofErr w:type="gramStart"/>
       <w:r>
         <w:rPr>
           <w:u w:val="single"/>
@@ -2865,6 +3456,8 @@
         </w:rPr>
         <w:t>xinterval</w:t>
       </w:r>
+      <w:proofErr w:type="spellEnd"/>
+      <w:proofErr w:type="gramEnd"/>
       <w:r>
         <w:rPr>
           <w:u w:val="single"/>
@@ -2876,7 +3469,21 @@
         <w:rPr>
           <w:lang w:val="fr-FR"/>
         </w:rPr>
-        <w:t>{Number}</w:t>
+        <w:t>{</w:t>
+      </w:r>
+      <w:proofErr w:type="spellStart"/>
+      <w:r>
+        <w:rPr>
+          <w:lang w:val="fr-FR"/>
+        </w:rPr>
+        <w:t>Number</w:t>
+      </w:r>
+      <w:proofErr w:type="spellEnd"/>
+      <w:r>
+        <w:rPr>
+          <w:lang w:val="fr-FR"/>
+        </w:rPr>
+        <w:t>}</w:t>
       </w:r>
       <w:r>
         <w:rPr>
@@ -2915,7 +3522,21 @@
         <w:rPr>
           <w:lang w:val="fr-FR"/>
         </w:rPr>
-        <w:t>souhaité entre deux ticks X</w:t>
+        <w:t xml:space="preserve">souhaité entre deux </w:t>
+      </w:r>
+      <w:proofErr w:type="spellStart"/>
+      <w:r>
+        <w:rPr>
+          <w:lang w:val="fr-FR"/>
+        </w:rPr>
+        <w:t>ticks</w:t>
+      </w:r>
+      <w:proofErr w:type="spellEnd"/>
+      <w:r>
+        <w:rPr>
+          <w:lang w:val="fr-FR"/>
+        </w:rPr>
+        <w:t xml:space="preserve"> X</w:t>
       </w:r>
       <w:r>
         <w:rPr>
@@ -2931,6 +3552,7 @@
       </w:pPr>
       <w:r>
         <w:rPr>
+          <w:noProof/>
           <w:lang w:val="fr-FR"/>
         </w:rPr>
         <w:drawing>
@@ -3040,14 +3662,42 @@
         <w:rPr>
           <w:lang w:val="fr-FR"/>
         </w:rPr>
-        <w:t xml:space="preserve">: Avec une valeur à 30, on observe un tick par mois </w:t>
-      </w:r>
-      <w:r>
-        <w:rPr>
-          <w:lang w:val="fr-FR"/>
-        </w:rPr>
-        <w:br/>
-        <w:t>(pas forcément le début du mois car HighCharts centre le graphique en fonction des valeurs qu'il a)</w:t>
+        <w:t xml:space="preserve">: Avec une valeur à 30, on observe un </w:t>
+      </w:r>
+      <w:proofErr w:type="spellStart"/>
+      <w:r>
+        <w:rPr>
+          <w:lang w:val="fr-FR"/>
+        </w:rPr>
+        <w:t>tick</w:t>
+      </w:r>
+      <w:proofErr w:type="spellEnd"/>
+      <w:r>
+        <w:rPr>
+          <w:lang w:val="fr-FR"/>
+        </w:rPr>
+        <w:t xml:space="preserve"> par mois </w:t>
+      </w:r>
+      <w:r>
+        <w:rPr>
+          <w:lang w:val="fr-FR"/>
+        </w:rPr>
+        <w:br/>
+        <w:t xml:space="preserve">(pas forcément le début du mois car </w:t>
+      </w:r>
+      <w:proofErr w:type="spellStart"/>
+      <w:r>
+        <w:rPr>
+          <w:lang w:val="fr-FR"/>
+        </w:rPr>
+        <w:t>HighCharts</w:t>
+      </w:r>
+      <w:proofErr w:type="spellEnd"/>
+      <w:r>
+        <w:rPr>
+          <w:lang w:val="fr-FR"/>
+        </w:rPr>
+        <w:t xml:space="preserve"> centre le graphique en fonction des valeurs qu'il a)</w:t>
       </w:r>
     </w:p>
     <w:p>
@@ -3064,6 +3714,7 @@
           <w:lang w:val="fr-FR"/>
         </w:rPr>
       </w:pPr>
+      <w:proofErr w:type="spellStart"/>
       <w:r>
         <w:rPr>
           <w:u w:val="single"/>
@@ -3071,6 +3722,7 @@
         </w:rPr>
         <w:t>xlabel</w:t>
       </w:r>
+      <w:proofErr w:type="spellEnd"/>
       <w:r>
         <w:rPr>
           <w:u w:val="single"/>
@@ -3149,6 +3801,7 @@
       </w:pPr>
       <w:r>
         <w:rPr>
+          <w:noProof/>
           <w:lang w:val="fr-FR"/>
         </w:rPr>
         <w:drawing>
@@ -3276,7 +3929,21 @@
         <w:rPr>
           <w:lang w:val="fr-FR"/>
         </w:rPr>
-        <w:t>%B;-;%Y</w:t>
+        <w:t>%</w:t>
+      </w:r>
+      <w:proofErr w:type="gramStart"/>
+      <w:r>
+        <w:rPr>
+          <w:lang w:val="fr-FR"/>
+        </w:rPr>
+        <w:t>B;-</w:t>
+      </w:r>
+      <w:proofErr w:type="gramEnd"/>
+      <w:r>
+        <w:rPr>
+          <w:lang w:val="fr-FR"/>
+        </w:rPr>
+        <w:t>;%Y</w:t>
       </w:r>
       <w:r>
         <w:rPr>
@@ -3432,7 +4099,7 @@
       </w:pPr>
     </w:pPrDefault>
   </w:docDefaults>
-  <w:latentStyles w:defLockedState="0" w:defUIPriority="99" w:defSemiHidden="0" w:defUnhideWhenUsed="0" w:defQFormat="0" w:count="377">
+  <w:latentStyles w:defLockedState="0" w:defUIPriority="99" w:defSemiHidden="0" w:defUnhideWhenUsed="0" w:defQFormat="0" w:count="376">
     <w:lsdException w:name="Normal" w:uiPriority="0" w:qFormat="1"/>
     <w:lsdException w:name="heading 1" w:uiPriority="9" w:qFormat="1"/>
     <w:lsdException w:name="heading 2" w:semiHidden="1" w:uiPriority="9" w:unhideWhenUsed="1" w:qFormat="1"/>
@@ -3580,8 +4247,11 @@
     <w:lsdException w:name="Table 3D effects 3" w:semiHidden="1" w:unhideWhenUsed="1"/>
     <w:lsdException w:name="Table Contemporary" w:semiHidden="1" w:unhideWhenUsed="1"/>
     <w:lsdException w:name="Table Elegant" w:semiHidden="1" w:unhideWhenUsed="1"/>
+    <w:lsdException w:name="Table Professional" w:semiHidden="1" w:unhideWhenUsed="1"/>
     <w:lsdException w:name="Table Subtle 1" w:semiHidden="1" w:unhideWhenUsed="1"/>
     <w:lsdException w:name="Table Subtle 2" w:semiHidden="1" w:unhideWhenUsed="1"/>
+    <w:lsdException w:name="Table Web 1" w:semiHidden="1" w:unhideWhenUsed="1"/>
+    <w:lsdException w:name="Table Web 2" w:semiHidden="1" w:unhideWhenUsed="1"/>
     <w:lsdException w:name="Table Web 3" w:semiHidden="1" w:unhideWhenUsed="1"/>
     <w:lsdException w:name="Balloon Text" w:semiHidden="1" w:unhideWhenUsed="1"/>
     <w:lsdException w:name="Table Grid" w:uiPriority="39"/>
@@ -3806,7 +4476,6 @@
     <w:lsdException w:name="Hashtag" w:semiHidden="1" w:unhideWhenUsed="1"/>
     <w:lsdException w:name="Unresolved Mention" w:semiHidden="1" w:unhideWhenUsed="1"/>
     <w:lsdException w:name="Smart Link" w:semiHidden="1" w:unhideWhenUsed="1"/>
-    <w:lsdException w:name="Smart Link Error" w:semiHidden="1" w:unhideWhenUsed="1"/>
   </w:latentStyles>
   <w:style w:type="paragraph" w:default="1" w:styleId="Normal">
     <w:name w:val="Normal"/>
@@ -4345,7 +5014,7 @@
 </file>
 
 <file path=customXml/itemProps1.xml><?xml version="1.0" encoding="utf-8"?>
-<ds:datastoreItem xmlns:ds="http://schemas.openxmlformats.org/officeDocument/2006/customXml" ds:itemID="{30259FDF-260C-43C9-A652-CCC50AA89E31}">
+<ds:datastoreItem xmlns:ds="http://schemas.openxmlformats.org/officeDocument/2006/customXml" ds:itemID="{43F0A4B4-1192-45EC-877A-098FCBC00269}">
   <ds:schemaRefs>
     <ds:schemaRef ds:uri="http://schemas.openxmlformats.org/officeDocument/2006/bibliography"/>
   </ds:schemaRefs>

</xml_diff>